<commit_message>
Cleaning up old notes
</commit_message>
<xml_diff>
--- a/Report/Final Report Draft.docx
+++ b/Report/Final Report Draft.docx
@@ -1,6 +1,6 @@
 
 <file path=word/document.xml><?xml version="1.0" encoding="utf-8"?>
-<w:document xmlns:wpc="http://schemas.microsoft.com/office/word/2010/wordprocessingCanvas" xmlns:mc="http://schemas.openxmlformats.org/markup-compatibility/2006" xmlns:o="urn:schemas-microsoft-com:office:office" xmlns:r="http://schemas.openxmlformats.org/officeDocument/2006/relationships" xmlns:m="http://schemas.openxmlformats.org/officeDocument/2006/math" xmlns:v="urn:schemas-microsoft-com:vml" xmlns:wp14="http://schemas.microsoft.com/office/word/2010/wordprocessingDrawing" xmlns:wp="http://schemas.openxmlformats.org/drawingml/2006/wordprocessingDrawing" xmlns:w10="urn:schemas-microsoft-com:office:word" xmlns:w="http://schemas.openxmlformats.org/wordprocessingml/2006/main" xmlns:w14="http://schemas.microsoft.com/office/word/2010/wordml" xmlns:w15="http://schemas.microsoft.com/office/word/2012/wordml" xmlns:wpg="http://schemas.microsoft.com/office/word/2010/wordprocessingGroup" xmlns:wpi="http://schemas.microsoft.com/office/word/2010/wordprocessingInk" xmlns:wne="http://schemas.microsoft.com/office/word/2006/wordml" xmlns:wps="http://schemas.microsoft.com/office/word/2010/wordprocessingShape" mc:Ignorable="w14 w15 wp14">
+<w:document xmlns:wpc="http://schemas.microsoft.com/office/word/2010/wordprocessingCanvas" xmlns:mo="http://schemas.microsoft.com/office/mac/office/2008/main" xmlns:mc="http://schemas.openxmlformats.org/markup-compatibility/2006" xmlns:mv="urn:schemas-microsoft-com:mac:vml" xmlns:o="urn:schemas-microsoft-com:office:office" xmlns:r="http://schemas.openxmlformats.org/officeDocument/2006/relationships" xmlns:m="http://schemas.openxmlformats.org/officeDocument/2006/math" xmlns:v="urn:schemas-microsoft-com:vml" xmlns:wp14="http://schemas.microsoft.com/office/word/2010/wordprocessingDrawing" xmlns:wp="http://schemas.openxmlformats.org/drawingml/2006/wordprocessingDrawing" xmlns:w10="urn:schemas-microsoft-com:office:word" xmlns:w="http://schemas.openxmlformats.org/wordprocessingml/2006/main" xmlns:w14="http://schemas.microsoft.com/office/word/2010/wordml" xmlns:w15="http://schemas.microsoft.com/office/word/2012/wordml" xmlns:wpg="http://schemas.microsoft.com/office/word/2010/wordprocessingGroup" xmlns:wpi="http://schemas.microsoft.com/office/word/2010/wordprocessingInk" xmlns:wne="http://schemas.microsoft.com/office/word/2006/wordml" xmlns:wps="http://schemas.microsoft.com/office/word/2010/wordprocessingShape" mc:Ignorable="w14 w15 wp14">
   <w:body>
     <w:p>
       <w:pPr>
@@ -954,178 +954,186 @@
     </w:p>
     <w:p>
       <w:pPr>
-        <w:spacing w:after="0"/>
-        <w:rPr>
-          <w:rFonts w:ascii="CMU Serif" w:hAnsi="CMU Serif" w:cs="CMU Serif"/>
-          <w:sz w:val="24"/>
-          <w:szCs w:val="24"/>
-        </w:rPr>
-      </w:pPr>
-      <w:r>
-        <w:rPr>
-          <w:rFonts w:ascii="CMU Serif" w:hAnsi="CMU Serif" w:cs="CMU Serif"/>
-          <w:sz w:val="24"/>
-          <w:szCs w:val="24"/>
-        </w:rPr>
-        <w:tab/>
-        <w:t>4.2</w:t>
-      </w:r>
-      <w:r>
-        <w:rPr>
-          <w:rFonts w:ascii="CMU Serif" w:hAnsi="CMU Serif" w:cs="CMU Serif"/>
-          <w:sz w:val="24"/>
-          <w:szCs w:val="24"/>
-        </w:rPr>
-        <w:tab/>
-        <w:t>Fitting a Time Series Model Results</w:t>
-      </w:r>
-      <w:r>
-        <w:rPr>
-          <w:rFonts w:ascii="CMU Serif" w:hAnsi="CMU Serif" w:cs="CMU Serif"/>
-          <w:sz w:val="24"/>
-          <w:szCs w:val="24"/>
-        </w:rPr>
-        <w:tab/>
-      </w:r>
-      <w:r>
-        <w:rPr>
-          <w:rFonts w:ascii="CMU Serif" w:hAnsi="CMU Serif" w:cs="CMU Serif"/>
-          <w:sz w:val="24"/>
-          <w:szCs w:val="24"/>
-        </w:rPr>
-        <w:tab/>
-      </w:r>
-      <w:r>
-        <w:rPr>
-          <w:rFonts w:ascii="CMU Serif" w:hAnsi="CMU Serif" w:cs="CMU Serif"/>
-          <w:sz w:val="24"/>
-          <w:szCs w:val="24"/>
-        </w:rPr>
-        <w:tab/>
-      </w:r>
-      <w:r>
-        <w:rPr>
-          <w:rFonts w:ascii="CMU Serif" w:hAnsi="CMU Serif" w:cs="CMU Serif"/>
-          <w:sz w:val="24"/>
-          <w:szCs w:val="24"/>
-        </w:rPr>
-        <w:tab/>
-      </w:r>
-      <w:r>
-        <w:rPr>
-          <w:rFonts w:ascii="CMU Serif" w:hAnsi="CMU Serif" w:cs="CMU Serif"/>
-          <w:sz w:val="24"/>
-          <w:szCs w:val="24"/>
-        </w:rPr>
-        <w:tab/>
-        <w:t>7</w:t>
-      </w:r>
-    </w:p>
-    <w:p>
-      <w:pPr>
-        <w:rPr>
-          <w:rFonts w:ascii="CMU Serif" w:hAnsi="CMU Serif" w:cs="CMU Serif"/>
-          <w:sz w:val="24"/>
-          <w:szCs w:val="24"/>
-        </w:rPr>
-      </w:pPr>
-      <w:r>
-        <w:rPr>
-          <w:rFonts w:ascii="CMU Serif" w:hAnsi="CMU Serif" w:cs="CMU Serif"/>
-          <w:sz w:val="24"/>
-          <w:szCs w:val="24"/>
-        </w:rPr>
-        <w:tab/>
-        <w:t>4.3</w:t>
-      </w:r>
-      <w:r>
-        <w:rPr>
-          <w:rFonts w:ascii="CMU Serif" w:hAnsi="CMU Serif" w:cs="CMU Serif"/>
-          <w:sz w:val="24"/>
-          <w:szCs w:val="24"/>
-        </w:rPr>
-        <w:tab/>
-        <w:t>Forecasting Results</w:t>
-      </w:r>
-      <w:r>
-        <w:rPr>
-          <w:rFonts w:ascii="CMU Serif" w:hAnsi="CMU Serif" w:cs="CMU Serif"/>
-          <w:sz w:val="24"/>
-          <w:szCs w:val="24"/>
-        </w:rPr>
-        <w:tab/>
-      </w:r>
-      <w:r>
-        <w:rPr>
-          <w:rFonts w:ascii="CMU Serif" w:hAnsi="CMU Serif" w:cs="CMU Serif"/>
-          <w:sz w:val="24"/>
-          <w:szCs w:val="24"/>
-        </w:rPr>
-        <w:tab/>
-      </w:r>
-      <w:r>
-        <w:rPr>
-          <w:rFonts w:ascii="CMU Serif" w:hAnsi="CMU Serif" w:cs="CMU Serif"/>
-          <w:sz w:val="24"/>
-          <w:szCs w:val="24"/>
-        </w:rPr>
-        <w:tab/>
-      </w:r>
-      <w:r>
-        <w:rPr>
-          <w:rFonts w:ascii="CMU Serif" w:hAnsi="CMU Serif" w:cs="CMU Serif"/>
-          <w:sz w:val="24"/>
-          <w:szCs w:val="24"/>
-        </w:rPr>
-        <w:tab/>
-      </w:r>
-      <w:r>
-        <w:rPr>
-          <w:rFonts w:ascii="CMU Serif" w:hAnsi="CMU Serif" w:cs="CMU Serif"/>
-          <w:sz w:val="24"/>
-          <w:szCs w:val="24"/>
-        </w:rPr>
-        <w:tab/>
-      </w:r>
-      <w:r>
-        <w:rPr>
-          <w:rFonts w:ascii="CMU Serif" w:hAnsi="CMU Serif" w:cs="CMU Serif"/>
-          <w:sz w:val="24"/>
-          <w:szCs w:val="24"/>
-        </w:rPr>
-        <w:tab/>
-      </w:r>
-      <w:r>
-        <w:rPr>
-          <w:rFonts w:ascii="CMU Serif" w:hAnsi="CMU Serif" w:cs="CMU Serif"/>
-          <w:sz w:val="24"/>
-          <w:szCs w:val="24"/>
-        </w:rPr>
-        <w:tab/>
-      </w:r>
-      <w:r>
-        <w:rPr>
-          <w:rFonts w:ascii="CMU Serif" w:hAnsi="CMU Serif" w:cs="CMU Serif"/>
-          <w:sz w:val="24"/>
-          <w:szCs w:val="24"/>
-        </w:rPr>
-        <w:tab/>
-        <w:t>9</w:t>
-      </w:r>
-    </w:p>
-    <w:p>
-      <w:pPr>
         <w:pStyle w:val="ListParagraph"/>
         <w:numPr>
-          <w:ilvl w:val="0"/>
-          <w:numId w:val="2"/>
+          <w:ilvl w:val="1"/>
+          <w:numId w:val="3"/>
         </w:numPr>
-        <w:rPr>
-          <w:rFonts w:ascii="CMU Serif" w:hAnsi="CMU Serif" w:cs="CMU Serif"/>
-          <w:sz w:val="24"/>
-          <w:szCs w:val="24"/>
-        </w:rPr>
-      </w:pPr>
+        <w:spacing w:after="0"/>
+        <w:rPr>
+          <w:rFonts w:ascii="CMU Serif" w:hAnsi="CMU Serif" w:cs="CMU Serif"/>
+          <w:sz w:val="24"/>
+          <w:szCs w:val="24"/>
+        </w:rPr>
+      </w:pPr>
+      <w:r>
+        <w:rPr>
+          <w:rFonts w:ascii="CMU Serif" w:hAnsi="CMU Serif" w:cs="CMU Serif"/>
+          <w:sz w:val="24"/>
+          <w:szCs w:val="24"/>
+        </w:rPr>
+        <w:t>Fitting a Time Series Model Results</w:t>
+      </w:r>
+      <w:r>
+        <w:rPr>
+          <w:rFonts w:ascii="CMU Serif" w:hAnsi="CMU Serif" w:cs="CMU Serif"/>
+          <w:sz w:val="24"/>
+          <w:szCs w:val="24"/>
+        </w:rPr>
+        <w:tab/>
+      </w:r>
+      <w:r>
+        <w:rPr>
+          <w:rFonts w:ascii="CMU Serif" w:hAnsi="CMU Serif" w:cs="CMU Serif"/>
+          <w:sz w:val="24"/>
+          <w:szCs w:val="24"/>
+        </w:rPr>
+        <w:tab/>
+      </w:r>
+      <w:r>
+        <w:rPr>
+          <w:rFonts w:ascii="CMU Serif" w:hAnsi="CMU Serif" w:cs="CMU Serif"/>
+          <w:sz w:val="24"/>
+          <w:szCs w:val="24"/>
+        </w:rPr>
+        <w:tab/>
+      </w:r>
+      <w:r>
+        <w:rPr>
+          <w:rFonts w:ascii="CMU Serif" w:hAnsi="CMU Serif" w:cs="CMU Serif"/>
+          <w:sz w:val="24"/>
+          <w:szCs w:val="24"/>
+        </w:rPr>
+        <w:tab/>
+      </w:r>
+      <w:r>
+        <w:rPr>
+          <w:rFonts w:ascii="CMU Serif" w:hAnsi="CMU Serif" w:cs="CMU Serif"/>
+          <w:sz w:val="24"/>
+          <w:szCs w:val="24"/>
+        </w:rPr>
+        <w:tab/>
+        <w:t>7</w:t>
+      </w:r>
+    </w:p>
+    <w:p>
+      <w:pPr>
+        <w:rPr>
+          <w:rFonts w:ascii="CMU Serif" w:hAnsi="CMU Serif" w:cs="CMU Serif"/>
+          <w:sz w:val="24"/>
+          <w:szCs w:val="24"/>
+        </w:rPr>
+      </w:pPr>
+      <w:r>
+        <w:rPr>
+          <w:rFonts w:ascii="CMU Serif" w:hAnsi="CMU Serif" w:cs="CMU Serif"/>
+          <w:sz w:val="24"/>
+          <w:szCs w:val="24"/>
+        </w:rPr>
+        <w:tab/>
+        <w:t>4.3</w:t>
+      </w:r>
+      <w:r>
+        <w:rPr>
+          <w:rFonts w:ascii="CMU Serif" w:hAnsi="CMU Serif" w:cs="CMU Serif"/>
+          <w:sz w:val="24"/>
+          <w:szCs w:val="24"/>
+        </w:rPr>
+        <w:tab/>
+        <w:t>Forecasting Results</w:t>
+      </w:r>
+      <w:r>
+        <w:rPr>
+          <w:rFonts w:ascii="CMU Serif" w:hAnsi="CMU Serif" w:cs="CMU Serif"/>
+          <w:sz w:val="24"/>
+          <w:szCs w:val="24"/>
+        </w:rPr>
+        <w:tab/>
+      </w:r>
+      <w:r>
+        <w:rPr>
+          <w:rFonts w:ascii="CMU Serif" w:hAnsi="CMU Serif" w:cs="CMU Serif"/>
+          <w:sz w:val="24"/>
+          <w:szCs w:val="24"/>
+        </w:rPr>
+        <w:tab/>
+      </w:r>
+      <w:r>
+        <w:rPr>
+          <w:rFonts w:ascii="CMU Serif" w:hAnsi="CMU Serif" w:cs="CMU Serif"/>
+          <w:sz w:val="24"/>
+          <w:szCs w:val="24"/>
+        </w:rPr>
+        <w:tab/>
+      </w:r>
+      <w:r>
+        <w:rPr>
+          <w:rFonts w:ascii="CMU Serif" w:hAnsi="CMU Serif" w:cs="CMU Serif"/>
+          <w:sz w:val="24"/>
+          <w:szCs w:val="24"/>
+        </w:rPr>
+        <w:tab/>
+      </w:r>
+      <w:r>
+        <w:rPr>
+          <w:rFonts w:ascii="CMU Serif" w:hAnsi="CMU Serif" w:cs="CMU Serif"/>
+          <w:sz w:val="24"/>
+          <w:szCs w:val="24"/>
+        </w:rPr>
+        <w:tab/>
+      </w:r>
+      <w:r>
+        <w:rPr>
+          <w:rFonts w:ascii="CMU Serif" w:hAnsi="CMU Serif" w:cs="CMU Serif"/>
+          <w:sz w:val="24"/>
+          <w:szCs w:val="24"/>
+        </w:rPr>
+        <w:tab/>
+      </w:r>
+      <w:r>
+        <w:rPr>
+          <w:rFonts w:ascii="CMU Serif" w:hAnsi="CMU Serif" w:cs="CMU Serif"/>
+          <w:sz w:val="24"/>
+          <w:szCs w:val="24"/>
+        </w:rPr>
+        <w:tab/>
+      </w:r>
+      <w:r>
+        <w:rPr>
+          <w:rFonts w:ascii="CMU Serif" w:hAnsi="CMU Serif" w:cs="CMU Serif"/>
+          <w:sz w:val="24"/>
+          <w:szCs w:val="24"/>
+        </w:rPr>
+        <w:tab/>
+        <w:t>9</w:t>
+      </w:r>
+    </w:p>
+    <w:p>
+      <w:pPr>
+        <w:rPr>
+          <w:rFonts w:ascii="CMU Serif" w:hAnsi="CMU Serif" w:cs="CMU Serif"/>
+          <w:sz w:val="24"/>
+          <w:szCs w:val="24"/>
+        </w:rPr>
+      </w:pPr>
+      <w:r>
+        <w:rPr>
+          <w:rFonts w:ascii="CMU Serif" w:hAnsi="CMU Serif" w:cs="CMU Serif"/>
+          <w:b/>
+          <w:sz w:val="24"/>
+          <w:szCs w:val="24"/>
+        </w:rPr>
+        <w:t>5</w:t>
+      </w:r>
+      <w:r>
+        <w:rPr>
+          <w:rFonts w:ascii="CMU Serif" w:hAnsi="CMU Serif" w:cs="CMU Serif"/>
+          <w:b/>
+          <w:sz w:val="24"/>
+          <w:szCs w:val="24"/>
+        </w:rPr>
+        <w:tab/>
+      </w:r>
       <w:r>
         <w:rPr>
           <w:rFonts w:ascii="CMU Serif" w:hAnsi="CMU Serif" w:cs="CMU Serif"/>
@@ -1230,6 +1238,8 @@
       <w:r>
         <w:br w:type="page"/>
       </w:r>
+      <w:bookmarkStart w:id="0" w:name="_GoBack"/>
+      <w:bookmarkEnd w:id="0"/>
     </w:p>
     <w:p>
       <w:pPr>
@@ -1528,7 +1538,25 @@
           <w:sz w:val="24"/>
           <w:szCs w:val="32"/>
         </w:rPr>
-        <w:t xml:space="preserve"> The reservoirs used are as follows: Trinity Lake, Lake Shasta, Lake Oroville, New Melones, Folsom Lake, Don Pedro, San Luis, Millerton Lake, Pine Flat, Castaic Lake, and Lake Perris. Exchequer reservoir is the one reservoir that was excluded because of an error in retrieving the data from the California Data Exchange Center</w:t>
+        <w:t xml:space="preserve"> The reservoirs used are as follows: Trinity Lake, Lake Shasta, Lake Oroville, New </w:t>
+      </w:r>
+      <w:proofErr w:type="spellStart"/>
+      <w:r>
+        <w:rPr>
+          <w:rFonts w:ascii="CMU Serif" w:hAnsi="CMU Serif" w:cs="CMU Serif"/>
+          <w:sz w:val="24"/>
+          <w:szCs w:val="32"/>
+        </w:rPr>
+        <w:t>Melones</w:t>
+      </w:r>
+      <w:proofErr w:type="spellEnd"/>
+      <w:r>
+        <w:rPr>
+          <w:rFonts w:ascii="CMU Serif" w:hAnsi="CMU Serif" w:cs="CMU Serif"/>
+          <w:sz w:val="24"/>
+          <w:szCs w:val="32"/>
+        </w:rPr>
+        <w:t>, Folsom Lake, Don Pedro, San Luis, Millerton Lake, Pine Flat, Castaic Lake, and Lake Perris. Exchequer reservoir is the one reservoir that was excluded because of an error in retrieving the data from the California Data Exchange Center</w:t>
       </w:r>
       <w:r>
         <w:rPr>
@@ -1581,6 +1609,7 @@
         <w:tab/>
         <w:t>All of the data from the remaining reservoirs was retrieved through a query function from the California Department of Water Resources through the California Data Exchange Center. The query function is part of an R package called “</w:t>
       </w:r>
+      <w:proofErr w:type="spellStart"/>
       <w:r>
         <w:rPr>
           <w:rFonts w:ascii="CMU Serif" w:hAnsi="CMU Serif" w:cs="CMU Serif"/>
@@ -1595,7 +1624,16 @@
           <w:sz w:val="24"/>
           <w:szCs w:val="32"/>
         </w:rPr>
-        <w:t xml:space="preserve">harpshootR” and automatically retrieves reservoir level readings from each of the reservoirs selected for observation. The data was queried at a monthly level, from the first </w:t>
+        <w:t>harpshootR</w:t>
+      </w:r>
+      <w:proofErr w:type="spellEnd"/>
+      <w:r>
+        <w:rPr>
+          <w:rFonts w:ascii="CMU Serif" w:hAnsi="CMU Serif" w:cs="CMU Serif"/>
+          <w:sz w:val="24"/>
+          <w:szCs w:val="32"/>
+        </w:rPr>
+        <w:t xml:space="preserve">” and automatically retrieves reservoir level readings from each of the reservoirs selected for observation. The data was queried at a monthly level, from the first </w:t>
       </w:r>
       <w:r>
         <w:rPr>
@@ -1847,15 +1885,69 @@
           <w:sz w:val="24"/>
           <w:szCs w:val="32"/>
         </w:rPr>
-        <w:t>All of the data contained in this report was retrieved from the California Department of Water through the California Data Exchange Center (CDEC). To automate the retrieval of this data, the package “sharpshootR” was used. T</w:t>
-      </w:r>
-      <w:r>
-        <w:rPr>
-          <w:rFonts w:ascii="CMU Serif" w:hAnsi="CMU Serif" w:cs="CMU Serif"/>
-          <w:sz w:val="24"/>
-          <w:szCs w:val="32"/>
-        </w:rPr>
-        <w:t xml:space="preserve">he package contains a function called CDECquery which retrieves the reservoir levels for a given reservoir between a certain date range and at a certain frequency. For this report, the following 11 reservoirs were used as a representative sample of California’s overall reservoir levels: Trinity Lake, Lake Shasta, Lake Oroville, New Melones, Folsom Lake, Don Pedro, San Luis, Millerton Lake, Pine Flat, Castaic Lake, and Lake Perris. The data was retrieved on a monthly basis spanning from when each reservoir was first opened up through April 2016. After retrieving the monthly capacity readings for each of these reservoirs, the capacity reading was divided by each reservoir’s overall capacity, resulting in a percentage of capacity for each reservoir. </w:t>
+        <w:t>All of the data contained in this report was retrieved from the California Department of Water through the California Data Exchange Center (CDEC). To automate the retrieval of this data, the package “</w:t>
+      </w:r>
+      <w:proofErr w:type="spellStart"/>
+      <w:r>
+        <w:rPr>
+          <w:rFonts w:ascii="CMU Serif" w:hAnsi="CMU Serif" w:cs="CMU Serif"/>
+          <w:sz w:val="24"/>
+          <w:szCs w:val="32"/>
+        </w:rPr>
+        <w:t>sharpshootR</w:t>
+      </w:r>
+      <w:proofErr w:type="spellEnd"/>
+      <w:r>
+        <w:rPr>
+          <w:rFonts w:ascii="CMU Serif" w:hAnsi="CMU Serif" w:cs="CMU Serif"/>
+          <w:sz w:val="24"/>
+          <w:szCs w:val="32"/>
+        </w:rPr>
+        <w:t>” was used. T</w:t>
+      </w:r>
+      <w:r>
+        <w:rPr>
+          <w:rFonts w:ascii="CMU Serif" w:hAnsi="CMU Serif" w:cs="CMU Serif"/>
+          <w:sz w:val="24"/>
+          <w:szCs w:val="32"/>
+        </w:rPr>
+        <w:t xml:space="preserve">he package contains a function called </w:t>
+      </w:r>
+      <w:proofErr w:type="spellStart"/>
+      <w:r>
+        <w:rPr>
+          <w:rFonts w:ascii="CMU Serif" w:hAnsi="CMU Serif" w:cs="CMU Serif"/>
+          <w:sz w:val="24"/>
+          <w:szCs w:val="32"/>
+        </w:rPr>
+        <w:t>CDECquery</w:t>
+      </w:r>
+      <w:proofErr w:type="spellEnd"/>
+      <w:r>
+        <w:rPr>
+          <w:rFonts w:ascii="CMU Serif" w:hAnsi="CMU Serif" w:cs="CMU Serif"/>
+          <w:sz w:val="24"/>
+          <w:szCs w:val="32"/>
+        </w:rPr>
+        <w:t xml:space="preserve"> which retrieves the reservoir levels for a given reservoir between a certain date range and at a certain frequency. For this report, the following 11 reservoirs were used as a representative sample of California’s overall reservoir levels: Trinity Lake, Lake Shasta, Lake Oroville, New </w:t>
+      </w:r>
+      <w:proofErr w:type="spellStart"/>
+      <w:r>
+        <w:rPr>
+          <w:rFonts w:ascii="CMU Serif" w:hAnsi="CMU Serif" w:cs="CMU Serif"/>
+          <w:sz w:val="24"/>
+          <w:szCs w:val="32"/>
+        </w:rPr>
+        <w:t>Melones</w:t>
+      </w:r>
+      <w:proofErr w:type="spellEnd"/>
+      <w:r>
+        <w:rPr>
+          <w:rFonts w:ascii="CMU Serif" w:hAnsi="CMU Serif" w:cs="CMU Serif"/>
+          <w:sz w:val="24"/>
+          <w:szCs w:val="32"/>
+        </w:rPr>
+        <w:t xml:space="preserve">, Folsom Lake, Don Pedro, San Luis, Millerton Lake, Pine Flat, Castaic Lake, and Lake Perris. The data was retrieved on a monthly basis spanning from when each reservoir was first opened up through April 2016. After retrieving the monthly capacity readings for each of these reservoirs, the capacity reading was divided by each reservoir’s overall capacity, resulting in a percentage of capacity for each reservoir. </w:t>
       </w:r>
       <w:r>
         <w:rPr>
@@ -1891,8 +1983,6 @@
         </w:rPr>
         <w:tab/>
       </w:r>
-      <w:bookmarkStart w:id="0" w:name="_GoBack"/>
-      <w:bookmarkEnd w:id="0"/>
     </w:p>
     <w:sectPr>
       <w:footerReference w:type="default" r:id="rId8"/>
@@ -1908,7 +1998,7 @@
 </file>
 
 <file path=word/endnotes.xml><?xml version="1.0" encoding="utf-8"?>
-<w:endnotes xmlns:wpc="http://schemas.microsoft.com/office/word/2010/wordprocessingCanvas" xmlns:mc="http://schemas.openxmlformats.org/markup-compatibility/2006" xmlns:o="urn:schemas-microsoft-com:office:office" xmlns:r="http://schemas.openxmlformats.org/officeDocument/2006/relationships" xmlns:m="http://schemas.openxmlformats.org/officeDocument/2006/math" xmlns:v="urn:schemas-microsoft-com:vml" xmlns:wp14="http://schemas.microsoft.com/office/word/2010/wordprocessingDrawing" xmlns:wp="http://schemas.openxmlformats.org/drawingml/2006/wordprocessingDrawing" xmlns:w10="urn:schemas-microsoft-com:office:word" xmlns:w="http://schemas.openxmlformats.org/wordprocessingml/2006/main" xmlns:w14="http://schemas.microsoft.com/office/word/2010/wordml" xmlns:w15="http://schemas.microsoft.com/office/word/2012/wordml" xmlns:wpg="http://schemas.microsoft.com/office/word/2010/wordprocessingGroup" xmlns:wpi="http://schemas.microsoft.com/office/word/2010/wordprocessingInk" xmlns:wne="http://schemas.microsoft.com/office/word/2006/wordml" xmlns:wps="http://schemas.microsoft.com/office/word/2010/wordprocessingShape" mc:Ignorable="w14 w15 wp14">
+<w:endnotes xmlns:wpc="http://schemas.microsoft.com/office/word/2010/wordprocessingCanvas" xmlns:mo="http://schemas.microsoft.com/office/mac/office/2008/main" xmlns:mc="http://schemas.openxmlformats.org/markup-compatibility/2006" xmlns:mv="urn:schemas-microsoft-com:mac:vml" xmlns:o="urn:schemas-microsoft-com:office:office" xmlns:r="http://schemas.openxmlformats.org/officeDocument/2006/relationships" xmlns:m="http://schemas.openxmlformats.org/officeDocument/2006/math" xmlns:v="urn:schemas-microsoft-com:vml" xmlns:wp14="http://schemas.microsoft.com/office/word/2010/wordprocessingDrawing" xmlns:wp="http://schemas.openxmlformats.org/drawingml/2006/wordprocessingDrawing" xmlns:w10="urn:schemas-microsoft-com:office:word" xmlns:w="http://schemas.openxmlformats.org/wordprocessingml/2006/main" xmlns:w14="http://schemas.microsoft.com/office/word/2010/wordml" xmlns:w15="http://schemas.microsoft.com/office/word/2012/wordml" xmlns:wpg="http://schemas.microsoft.com/office/word/2010/wordprocessingGroup" xmlns:wpi="http://schemas.microsoft.com/office/word/2010/wordprocessingInk" xmlns:wne="http://schemas.microsoft.com/office/word/2006/wordml" xmlns:wps="http://schemas.microsoft.com/office/word/2010/wordprocessingShape" mc:Ignorable="w14 w15 wp14">
   <w:endnote w:type="separator" w:id="-1">
     <w:p>
       <w:pPr>
@@ -1933,7 +2023,7 @@
 </file>
 
 <file path=word/footer1.xml><?xml version="1.0" encoding="utf-8"?>
-<w:ftr xmlns:wpc="http://schemas.microsoft.com/office/word/2010/wordprocessingCanvas" xmlns:mc="http://schemas.openxmlformats.org/markup-compatibility/2006" xmlns:o="urn:schemas-microsoft-com:office:office" xmlns:r="http://schemas.openxmlformats.org/officeDocument/2006/relationships" xmlns:m="http://schemas.openxmlformats.org/officeDocument/2006/math" xmlns:v="urn:schemas-microsoft-com:vml" xmlns:wp14="http://schemas.microsoft.com/office/word/2010/wordprocessingDrawing" xmlns:wp="http://schemas.openxmlformats.org/drawingml/2006/wordprocessingDrawing" xmlns:w10="urn:schemas-microsoft-com:office:word" xmlns:w="http://schemas.openxmlformats.org/wordprocessingml/2006/main" xmlns:w14="http://schemas.microsoft.com/office/word/2010/wordml" xmlns:w15="http://schemas.microsoft.com/office/word/2012/wordml" xmlns:wpg="http://schemas.microsoft.com/office/word/2010/wordprocessingGroup" xmlns:wpi="http://schemas.microsoft.com/office/word/2010/wordprocessingInk" xmlns:wne="http://schemas.microsoft.com/office/word/2006/wordml" xmlns:wps="http://schemas.microsoft.com/office/word/2010/wordprocessingShape" mc:Ignorable="w14 w15 wp14">
+<w:ftr xmlns:wpc="http://schemas.microsoft.com/office/word/2010/wordprocessingCanvas" xmlns:mo="http://schemas.microsoft.com/office/mac/office/2008/main" xmlns:mc="http://schemas.openxmlformats.org/markup-compatibility/2006" xmlns:mv="urn:schemas-microsoft-com:mac:vml" xmlns:o="urn:schemas-microsoft-com:office:office" xmlns:r="http://schemas.openxmlformats.org/officeDocument/2006/relationships" xmlns:m="http://schemas.openxmlformats.org/officeDocument/2006/math" xmlns:v="urn:schemas-microsoft-com:vml" xmlns:wp14="http://schemas.microsoft.com/office/word/2010/wordprocessingDrawing" xmlns:wp="http://schemas.openxmlformats.org/drawingml/2006/wordprocessingDrawing" xmlns:w10="urn:schemas-microsoft-com:office:word" xmlns:w="http://schemas.openxmlformats.org/wordprocessingml/2006/main" xmlns:w14="http://schemas.microsoft.com/office/word/2010/wordml" xmlns:w15="http://schemas.microsoft.com/office/word/2012/wordml" xmlns:wpg="http://schemas.microsoft.com/office/word/2010/wordprocessingGroup" xmlns:wpi="http://schemas.microsoft.com/office/word/2010/wordprocessingInk" xmlns:wne="http://schemas.microsoft.com/office/word/2006/wordml" xmlns:wps="http://schemas.microsoft.com/office/word/2010/wordprocessingShape" mc:Ignorable="w14 w15 wp14">
   <w:sdt>
     <w:sdtPr>
       <w:id w:val="-1240318974"/>
@@ -1966,7 +2056,7 @@
           <w:rPr>
             <w:noProof/>
           </w:rPr>
-          <w:t>3</w:t>
+          <w:t>1</w:t>
         </w:r>
         <w:r>
           <w:rPr>
@@ -1986,7 +2076,7 @@
 </file>
 
 <file path=word/footnotes.xml><?xml version="1.0" encoding="utf-8"?>
-<w:footnotes xmlns:wpc="http://schemas.microsoft.com/office/word/2010/wordprocessingCanvas" xmlns:mc="http://schemas.openxmlformats.org/markup-compatibility/2006" xmlns:o="urn:schemas-microsoft-com:office:office" xmlns:r="http://schemas.openxmlformats.org/officeDocument/2006/relationships" xmlns:m="http://schemas.openxmlformats.org/officeDocument/2006/math" xmlns:v="urn:schemas-microsoft-com:vml" xmlns:wp14="http://schemas.microsoft.com/office/word/2010/wordprocessingDrawing" xmlns:wp="http://schemas.openxmlformats.org/drawingml/2006/wordprocessingDrawing" xmlns:w10="urn:schemas-microsoft-com:office:word" xmlns:w="http://schemas.openxmlformats.org/wordprocessingml/2006/main" xmlns:w14="http://schemas.microsoft.com/office/word/2010/wordml" xmlns:w15="http://schemas.microsoft.com/office/word/2012/wordml" xmlns:wpg="http://schemas.microsoft.com/office/word/2010/wordprocessingGroup" xmlns:wpi="http://schemas.microsoft.com/office/word/2010/wordprocessingInk" xmlns:wne="http://schemas.microsoft.com/office/word/2006/wordml" xmlns:wps="http://schemas.microsoft.com/office/word/2010/wordprocessingShape" mc:Ignorable="w14 w15 wp14">
+<w:footnotes xmlns:wpc="http://schemas.microsoft.com/office/word/2010/wordprocessingCanvas" xmlns:mo="http://schemas.microsoft.com/office/mac/office/2008/main" xmlns:mc="http://schemas.openxmlformats.org/markup-compatibility/2006" xmlns:mv="urn:schemas-microsoft-com:mac:vml" xmlns:o="urn:schemas-microsoft-com:office:office" xmlns:r="http://schemas.openxmlformats.org/officeDocument/2006/relationships" xmlns:m="http://schemas.openxmlformats.org/officeDocument/2006/math" xmlns:v="urn:schemas-microsoft-com:vml" xmlns:wp14="http://schemas.microsoft.com/office/word/2010/wordprocessingDrawing" xmlns:wp="http://schemas.openxmlformats.org/drawingml/2006/wordprocessingDrawing" xmlns:w10="urn:schemas-microsoft-com:office:word" xmlns:w="http://schemas.openxmlformats.org/wordprocessingml/2006/main" xmlns:w14="http://schemas.microsoft.com/office/word/2010/wordml" xmlns:w15="http://schemas.microsoft.com/office/word/2012/wordml" xmlns:wpg="http://schemas.microsoft.com/office/word/2010/wordprocessingGroup" xmlns:wpi="http://schemas.microsoft.com/office/word/2010/wordprocessingInk" xmlns:wne="http://schemas.microsoft.com/office/word/2006/wordml" xmlns:wps="http://schemas.microsoft.com/office/word/2010/wordprocessingShape" mc:Ignorable="w14 w15 wp14">
   <w:footnote w:type="separator" w:id="-1">
     <w:p>
       <w:pPr>
@@ -2087,8 +2177,8 @@
 </file>
 
 <file path=word/numbering.xml><?xml version="1.0" encoding="utf-8"?>
-<w:numbering xmlns:wpc="http://schemas.microsoft.com/office/word/2010/wordprocessingCanvas" xmlns:mc="http://schemas.openxmlformats.org/markup-compatibility/2006" xmlns:o="urn:schemas-microsoft-com:office:office" xmlns:r="http://schemas.openxmlformats.org/officeDocument/2006/relationships" xmlns:m="http://schemas.openxmlformats.org/officeDocument/2006/math" xmlns:v="urn:schemas-microsoft-com:vml" xmlns:wp14="http://schemas.microsoft.com/office/word/2010/wordprocessingDrawing" xmlns:wp="http://schemas.openxmlformats.org/drawingml/2006/wordprocessingDrawing" xmlns:w10="urn:schemas-microsoft-com:office:word" xmlns:w="http://schemas.openxmlformats.org/wordprocessingml/2006/main" xmlns:w14="http://schemas.microsoft.com/office/word/2010/wordml" xmlns:w15="http://schemas.microsoft.com/office/word/2012/wordml" xmlns:wpg="http://schemas.microsoft.com/office/word/2010/wordprocessingGroup" xmlns:wpi="http://schemas.microsoft.com/office/word/2010/wordprocessingInk" xmlns:wne="http://schemas.microsoft.com/office/word/2006/wordml" xmlns:wps="http://schemas.microsoft.com/office/word/2010/wordprocessingShape" mc:Ignorable="w14 w15 wp14">
-  <w:abstractNum w:abstractNumId="0" w15:restartNumberingAfterBreak="0">
+<w:numbering xmlns:wpc="http://schemas.microsoft.com/office/word/2010/wordprocessingCanvas" xmlns:mo="http://schemas.microsoft.com/office/mac/office/2008/main" xmlns:mc="http://schemas.openxmlformats.org/markup-compatibility/2006" xmlns:mv="urn:schemas-microsoft-com:mac:vml" xmlns:o="urn:schemas-microsoft-com:office:office" xmlns:r="http://schemas.openxmlformats.org/officeDocument/2006/relationships" xmlns:m="http://schemas.openxmlformats.org/officeDocument/2006/math" xmlns:v="urn:schemas-microsoft-com:vml" xmlns:wp14="http://schemas.microsoft.com/office/word/2010/wordprocessingDrawing" xmlns:wp="http://schemas.openxmlformats.org/drawingml/2006/wordprocessingDrawing" xmlns:w10="urn:schemas-microsoft-com:office:word" xmlns:w="http://schemas.openxmlformats.org/wordprocessingml/2006/main" xmlns:w14="http://schemas.microsoft.com/office/word/2010/wordml" xmlns:w15="http://schemas.microsoft.com/office/word/2012/wordml" xmlns:wpg="http://schemas.microsoft.com/office/word/2010/wordprocessingGroup" xmlns:wpi="http://schemas.microsoft.com/office/word/2010/wordprocessingInk" xmlns:wne="http://schemas.microsoft.com/office/word/2006/wordml" xmlns:wps="http://schemas.microsoft.com/office/word/2010/wordprocessingShape" mc:Ignorable="w14 w15 wp14">
+  <w:abstractNum w:abstractNumId="0">
     <w:nsid w:val="100F3A0C"/>
     <w:multiLevelType w:val="hybridMultilevel"/>
     <w:tmpl w:val="68645372"/>
@@ -2098,7 +2188,7 @@
       <w:lvlText w:val="%1"/>
       <w:lvlJc w:val="left"/>
       <w:pPr>
-        <w:ind w:left="720" w:hanging="360"/>
+        <w:ind w:left="1080" w:hanging="360"/>
       </w:pPr>
       <w:rPr>
         <w:rFonts w:hint="default"/>
@@ -2111,7 +2201,7 @@
       <w:lvlText w:val="%2."/>
       <w:lvlJc w:val="left"/>
       <w:pPr>
-        <w:ind w:left="1440" w:hanging="360"/>
+        <w:ind w:left="1800" w:hanging="360"/>
       </w:pPr>
     </w:lvl>
     <w:lvl w:ilvl="2" w:tplc="0409001B" w:tentative="1">
@@ -2120,7 +2210,7 @@
       <w:lvlText w:val="%3."/>
       <w:lvlJc w:val="right"/>
       <w:pPr>
-        <w:ind w:left="2160" w:hanging="180"/>
+        <w:ind w:left="2520" w:hanging="180"/>
       </w:pPr>
     </w:lvl>
     <w:lvl w:ilvl="3" w:tplc="0409000F" w:tentative="1">
@@ -2129,7 +2219,7 @@
       <w:lvlText w:val="%4."/>
       <w:lvlJc w:val="left"/>
       <w:pPr>
-        <w:ind w:left="2880" w:hanging="360"/>
+        <w:ind w:left="3240" w:hanging="360"/>
       </w:pPr>
     </w:lvl>
     <w:lvl w:ilvl="4" w:tplc="04090019" w:tentative="1">
@@ -2138,7 +2228,7 @@
       <w:lvlText w:val="%5."/>
       <w:lvlJc w:val="left"/>
       <w:pPr>
-        <w:ind w:left="3600" w:hanging="360"/>
+        <w:ind w:left="3960" w:hanging="360"/>
       </w:pPr>
     </w:lvl>
     <w:lvl w:ilvl="5" w:tplc="0409001B" w:tentative="1">
@@ -2147,7 +2237,7 @@
       <w:lvlText w:val="%6."/>
       <w:lvlJc w:val="right"/>
       <w:pPr>
-        <w:ind w:left="4320" w:hanging="180"/>
+        <w:ind w:left="4680" w:hanging="180"/>
       </w:pPr>
     </w:lvl>
     <w:lvl w:ilvl="6" w:tplc="0409000F" w:tentative="1">
@@ -2156,7 +2246,7 @@
       <w:lvlText w:val="%7."/>
       <w:lvlJc w:val="left"/>
       <w:pPr>
-        <w:ind w:left="5040" w:hanging="360"/>
+        <w:ind w:left="5400" w:hanging="360"/>
       </w:pPr>
     </w:lvl>
     <w:lvl w:ilvl="7" w:tplc="04090019" w:tentative="1">
@@ -2165,7 +2255,7 @@
       <w:lvlText w:val="%8."/>
       <w:lvlJc w:val="left"/>
       <w:pPr>
-        <w:ind w:left="5760" w:hanging="360"/>
+        <w:ind w:left="6120" w:hanging="360"/>
       </w:pPr>
     </w:lvl>
     <w:lvl w:ilvl="8" w:tplc="0409001B" w:tentative="1">
@@ -2174,11 +2264,11 @@
       <w:lvlText w:val="%9."/>
       <w:lvlJc w:val="right"/>
       <w:pPr>
-        <w:ind w:left="6480" w:hanging="180"/>
+        <w:ind w:left="6840" w:hanging="180"/>
       </w:pPr>
     </w:lvl>
   </w:abstractNum>
-  <w:abstractNum w:abstractNumId="1" w15:restartNumberingAfterBreak="0">
+  <w:abstractNum w:abstractNumId="1">
     <w:nsid w:val="2A801B69"/>
     <w:multiLevelType w:val="hybridMultilevel"/>
     <w:tmpl w:val="7A9C4572"/>
@@ -2267,11 +2357,127 @@
       </w:pPr>
     </w:lvl>
   </w:abstractNum>
+  <w:abstractNum w:abstractNumId="2">
+    <w:nsid w:val="352C22B1"/>
+    <w:multiLevelType w:val="multilevel"/>
+    <w:tmpl w:val="5726E51C"/>
+    <w:lvl w:ilvl="0">
+      <w:start w:val="4"/>
+      <w:numFmt w:val="decimal"/>
+      <w:lvlText w:val="%1"/>
+      <w:lvlJc w:val="left"/>
+      <w:pPr>
+        <w:ind w:left="360" w:hanging="360"/>
+      </w:pPr>
+      <w:rPr>
+        <w:rFonts w:hint="default"/>
+      </w:rPr>
+    </w:lvl>
+    <w:lvl w:ilvl="1">
+      <w:start w:val="3"/>
+      <w:numFmt w:val="decimal"/>
+      <w:lvlText w:val="%1.%2"/>
+      <w:lvlJc w:val="left"/>
+      <w:pPr>
+        <w:ind w:left="1440" w:hanging="720"/>
+      </w:pPr>
+      <w:rPr>
+        <w:rFonts w:hint="default"/>
+      </w:rPr>
+    </w:lvl>
+    <w:lvl w:ilvl="2">
+      <w:start w:val="1"/>
+      <w:numFmt w:val="decimal"/>
+      <w:lvlText w:val="%1.%2.%3"/>
+      <w:lvlJc w:val="left"/>
+      <w:pPr>
+        <w:ind w:left="2520" w:hanging="1080"/>
+      </w:pPr>
+      <w:rPr>
+        <w:rFonts w:hint="default"/>
+      </w:rPr>
+    </w:lvl>
+    <w:lvl w:ilvl="3">
+      <w:start w:val="1"/>
+      <w:numFmt w:val="decimal"/>
+      <w:lvlText w:val="%1.%2.%3.%4"/>
+      <w:lvlJc w:val="left"/>
+      <w:pPr>
+        <w:ind w:left="3240" w:hanging="1080"/>
+      </w:pPr>
+      <w:rPr>
+        <w:rFonts w:hint="default"/>
+      </w:rPr>
+    </w:lvl>
+    <w:lvl w:ilvl="4">
+      <w:start w:val="1"/>
+      <w:numFmt w:val="decimal"/>
+      <w:lvlText w:val="%1.%2.%3.%4.%5"/>
+      <w:lvlJc w:val="left"/>
+      <w:pPr>
+        <w:ind w:left="4320" w:hanging="1440"/>
+      </w:pPr>
+      <w:rPr>
+        <w:rFonts w:hint="default"/>
+      </w:rPr>
+    </w:lvl>
+    <w:lvl w:ilvl="5">
+      <w:start w:val="1"/>
+      <w:numFmt w:val="decimal"/>
+      <w:lvlText w:val="%1.%2.%3.%4.%5.%6"/>
+      <w:lvlJc w:val="left"/>
+      <w:pPr>
+        <w:ind w:left="5400" w:hanging="1800"/>
+      </w:pPr>
+      <w:rPr>
+        <w:rFonts w:hint="default"/>
+      </w:rPr>
+    </w:lvl>
+    <w:lvl w:ilvl="6">
+      <w:start w:val="1"/>
+      <w:numFmt w:val="decimal"/>
+      <w:lvlText w:val="%1.%2.%3.%4.%5.%6.%7"/>
+      <w:lvlJc w:val="left"/>
+      <w:pPr>
+        <w:ind w:left="6120" w:hanging="1800"/>
+      </w:pPr>
+      <w:rPr>
+        <w:rFonts w:hint="default"/>
+      </w:rPr>
+    </w:lvl>
+    <w:lvl w:ilvl="7">
+      <w:start w:val="1"/>
+      <w:numFmt w:val="decimal"/>
+      <w:lvlText w:val="%1.%2.%3.%4.%5.%6.%7.%8"/>
+      <w:lvlJc w:val="left"/>
+      <w:pPr>
+        <w:ind w:left="7200" w:hanging="2160"/>
+      </w:pPr>
+      <w:rPr>
+        <w:rFonts w:hint="default"/>
+      </w:rPr>
+    </w:lvl>
+    <w:lvl w:ilvl="8">
+      <w:start w:val="1"/>
+      <w:numFmt w:val="decimal"/>
+      <w:lvlText w:val="%1.%2.%3.%4.%5.%6.%7.%8.%9"/>
+      <w:lvlJc w:val="left"/>
+      <w:pPr>
+        <w:ind w:left="8280" w:hanging="2520"/>
+      </w:pPr>
+      <w:rPr>
+        <w:rFonts w:hint="default"/>
+      </w:rPr>
+    </w:lvl>
+  </w:abstractNum>
   <w:num w:numId="1">
     <w:abstractNumId w:val="1"/>
   </w:num>
   <w:num w:numId="2">
     <w:abstractNumId w:val="0"/>
+  </w:num>
+  <w:num w:numId="3">
+    <w:abstractNumId w:val="2"/>
   </w:num>
 </w:numbering>
 </file>
@@ -2293,7 +2499,7 @@
       </w:pPr>
     </w:pPrDefault>
   </w:docDefaults>
-  <w:latentStyles w:defLockedState="0" w:defUIPriority="99" w:defSemiHidden="0" w:defUnhideWhenUsed="0" w:defQFormat="0" w:count="371">
+  <w:latentStyles w:defLockedState="0" w:defUIPriority="99" w:defSemiHidden="0" w:defUnhideWhenUsed="0" w:defQFormat="0" w:count="380">
     <w:lsdException w:name="Normal" w:uiPriority="0" w:qFormat="1"/>
     <w:lsdException w:name="heading 1" w:uiPriority="9" w:qFormat="1"/>
     <w:lsdException w:name="heading 2" w:semiHidden="1" w:uiPriority="9" w:unhideWhenUsed="1" w:qFormat="1"/>
@@ -3100,7 +3306,7 @@
 </file>
 
 <file path=customXml/itemProps1.xml><?xml version="1.0" encoding="utf-8"?>
-<ds:datastoreItem xmlns:ds="http://schemas.openxmlformats.org/officeDocument/2006/customXml" ds:itemID="{F77DE071-71E7-43A6-B07E-7DA956CE8392}">
+<ds:datastoreItem xmlns:ds="http://schemas.openxmlformats.org/officeDocument/2006/customXml" ds:itemID="{6F7DD085-9FB3-8F43-8131-3BBA8D37CA85}">
   <ds:schemaRefs>
     <ds:schemaRef ds:uri="http://schemas.openxmlformats.org/officeDocument/2006/bibliography"/>
   </ds:schemaRefs>

</xml_diff>

<commit_message>
Finished Trinity Lake Forecasting
</commit_message>
<xml_diff>
--- a/Report/Final Report Draft.docx
+++ b/Report/Final Report Draft.docx
@@ -3249,59 +3249,24 @@
       <w:r>
         <w:rPr>
           <w:rFonts w:ascii="CMU Serif" w:hAnsi="CMU Serif" w:cs="CMU Serif"/>
-          <w:b/>
-          <w:sz w:val="24"/>
-          <w:szCs w:val="32"/>
-        </w:rPr>
-        <w:t xml:space="preserve">Figure 1. </w:t>
-      </w:r>
-      <w:r>
-        <w:rPr>
-          <w:rFonts w:ascii="CMU Serif" w:hAnsi="CMU Serif" w:cs="CMU Serif"/>
-          <w:sz w:val="24"/>
-          <w:szCs w:val="32"/>
-        </w:rPr>
-        <w:t>Raw data for Trinity Lake Reservoir (CLE)</w:t>
-      </w:r>
-      <w:r>
-        <w:rPr>
-          <w:rFonts w:ascii="CMU Serif" w:hAnsi="CMU Serif" w:cs="CMU Serif"/>
-          <w:sz w:val="24"/>
-          <w:szCs w:val="32"/>
-        </w:rPr>
-        <w:t>.</w:t>
-      </w:r>
-    </w:p>
-    <w:p>
-      <w:pPr>
-        <w:jc w:val="center"/>
-        <w:rPr>
-          <w:rFonts w:ascii="CMU Serif" w:hAnsi="CMU Serif" w:cs="CMU Serif"/>
-          <w:sz w:val="24"/>
-          <w:szCs w:val="32"/>
-        </w:rPr>
-      </w:pPr>
-      <w:r>
-        <w:rPr>
-          <w:rFonts w:ascii="CMU Serif" w:hAnsi="CMU Serif" w:cs="CMU Serif"/>
           <w:noProof/>
           <w:sz w:val="24"/>
           <w:szCs w:val="32"/>
           <w:lang w:eastAsia="en-US"/>
         </w:rPr>
         <w:drawing>
-          <wp:inline distT="0" distB="0" distL="0" distR="0" wp14:anchorId="5339E092" wp14:editId="325D5D96">
+          <wp:inline distT="0" distB="0" distL="0" distR="0" wp14:anchorId="78CBE80D" wp14:editId="71838119">
             <wp:extent cx="2971800" cy="2971800"/>
             <wp:effectExtent l="0" t="0" r="0" b="0"/>
-            <wp:docPr id="2" name="Picture 2"/>
+            <wp:docPr id="11" name="Picture 11"/>
             <wp:cNvGraphicFramePr>
-              <a:graphicFrameLocks xmlns:a="http://schemas.openxmlformats.org/drawingml/2006/main" noChangeAspect="1"/>
+              <a:graphicFrameLocks xmlns:a="http://schemas.openxmlformats.org/drawingml/2006/main"/>
             </wp:cNvGraphicFramePr>
             <a:graphic xmlns:a="http://schemas.openxmlformats.org/drawingml/2006/main">
               <a:graphicData uri="http://schemas.openxmlformats.org/drawingml/2006/picture">
                 <pic:pic xmlns:pic="http://schemas.openxmlformats.org/drawingml/2006/picture">
                   <pic:nvPicPr>
-                    <pic:cNvPr id="2" name="CLE_raw.png"/>
+                    <pic:cNvPr id="11" name="CLE_raw.png"/>
                     <pic:cNvPicPr/>
                   </pic:nvPicPr>
                   <pic:blipFill>
@@ -3334,6 +3299,33 @@
     </w:p>
     <w:p>
       <w:pPr>
+        <w:jc w:val="center"/>
+        <w:rPr>
+          <w:rFonts w:ascii="CMU Serif" w:hAnsi="CMU Serif" w:cs="CMU Serif"/>
+          <w:sz w:val="24"/>
+          <w:szCs w:val="32"/>
+        </w:rPr>
+      </w:pPr>
+      <w:r>
+        <w:rPr>
+          <w:rFonts w:ascii="CMU Serif" w:hAnsi="CMU Serif" w:cs="CMU Serif"/>
+          <w:b/>
+          <w:sz w:val="24"/>
+          <w:szCs w:val="32"/>
+        </w:rPr>
+        <w:t xml:space="preserve">Figure 1. </w:t>
+      </w:r>
+      <w:r>
+        <w:rPr>
+          <w:rFonts w:ascii="CMU Serif" w:hAnsi="CMU Serif" w:cs="CMU Serif"/>
+          <w:sz w:val="24"/>
+          <w:szCs w:val="32"/>
+        </w:rPr>
+        <w:t>Raw data for Trinity Lake Reservoir (CLE).</w:t>
+      </w:r>
+    </w:p>
+    <w:p>
+      <w:pPr>
         <w:rPr>
           <w:rFonts w:ascii="CMU Serif" w:hAnsi="CMU Serif" w:cs="CMU Serif"/>
           <w:sz w:val="24"/>
@@ -3419,33 +3411,6 @@
           <w:szCs w:val="32"/>
         </w:rPr>
         <w:t>.</w:t>
-      </w:r>
-    </w:p>
-    <w:p>
-      <w:pPr>
-        <w:jc w:val="center"/>
-        <w:rPr>
-          <w:rFonts w:ascii="CMU Serif" w:hAnsi="CMU Serif" w:cs="CMU Serif"/>
-          <w:sz w:val="24"/>
-          <w:szCs w:val="32"/>
-        </w:rPr>
-      </w:pPr>
-      <w:r>
-        <w:rPr>
-          <w:rFonts w:ascii="CMU Serif" w:hAnsi="CMU Serif" w:cs="CMU Serif"/>
-          <w:b/>
-          <w:sz w:val="24"/>
-          <w:szCs w:val="32"/>
-        </w:rPr>
-        <w:t xml:space="preserve">Figure 2. </w:t>
-      </w:r>
-      <w:r>
-        <w:rPr>
-          <w:rFonts w:ascii="CMU Serif" w:hAnsi="CMU Serif" w:cs="CMU Serif"/>
-          <w:sz w:val="24"/>
-          <w:szCs w:val="32"/>
-        </w:rPr>
-        <w:t>Cleaned data for Trinity Lake Reservoir (CLE).</w:t>
       </w:r>
     </w:p>
     <w:p>
@@ -3467,18 +3432,18 @@
         </w:rPr>
         <w:lastRenderedPageBreak/>
         <w:drawing>
-          <wp:inline distT="0" distB="0" distL="0" distR="0" wp14:anchorId="2094CFFF" wp14:editId="3FB95AD7">
+          <wp:inline distT="0" distB="0" distL="0" distR="0" wp14:anchorId="6FA3DE03" wp14:editId="5E02A305">
             <wp:extent cx="2971800" cy="2971800"/>
             <wp:effectExtent l="0" t="0" r="0" b="0"/>
-            <wp:docPr id="1" name="Picture 1"/>
+            <wp:docPr id="13" name="Picture 13"/>
             <wp:cNvGraphicFramePr>
-              <a:graphicFrameLocks xmlns:a="http://schemas.openxmlformats.org/drawingml/2006/main" noChangeAspect="1"/>
+              <a:graphicFrameLocks xmlns:a="http://schemas.openxmlformats.org/drawingml/2006/main"/>
             </wp:cNvGraphicFramePr>
             <a:graphic xmlns:a="http://schemas.openxmlformats.org/drawingml/2006/main">
               <a:graphicData uri="http://schemas.openxmlformats.org/drawingml/2006/picture">
                 <pic:pic xmlns:pic="http://schemas.openxmlformats.org/drawingml/2006/picture">
                   <pic:nvPicPr>
-                    <pic:cNvPr id="1" name="CLE_clean.png"/>
+                    <pic:cNvPr id="13" name="CLE_clean.png"/>
                     <pic:cNvPicPr/>
                   </pic:nvPicPr>
                   <pic:blipFill>
@@ -3511,6 +3476,33 @@
     </w:p>
     <w:p>
       <w:pPr>
+        <w:jc w:val="center"/>
+        <w:rPr>
+          <w:rFonts w:ascii="CMU Serif" w:hAnsi="CMU Serif" w:cs="CMU Serif"/>
+          <w:sz w:val="24"/>
+          <w:szCs w:val="32"/>
+        </w:rPr>
+      </w:pPr>
+      <w:r>
+        <w:rPr>
+          <w:rFonts w:ascii="CMU Serif" w:hAnsi="CMU Serif" w:cs="CMU Serif"/>
+          <w:b/>
+          <w:sz w:val="24"/>
+          <w:szCs w:val="32"/>
+        </w:rPr>
+        <w:t xml:space="preserve">Figure 2. </w:t>
+      </w:r>
+      <w:r>
+        <w:rPr>
+          <w:rFonts w:ascii="CMU Serif" w:hAnsi="CMU Serif" w:cs="CMU Serif"/>
+          <w:sz w:val="24"/>
+          <w:szCs w:val="32"/>
+        </w:rPr>
+        <w:t>Cleaned data for Trinity Lake Reservoir (CLE).</w:t>
+      </w:r>
+    </w:p>
+    <w:p>
+      <w:pPr>
         <w:rPr>
           <w:rFonts w:ascii="CMU Serif" w:hAnsi="CMU Serif" w:cs="CMU Serif"/>
           <w:b/>
@@ -3602,69 +3594,24 @@
       <w:r>
         <w:rPr>
           <w:rFonts w:ascii="CMU Serif" w:hAnsi="CMU Serif" w:cs="CMU Serif"/>
-          <w:b/>
-          <w:sz w:val="24"/>
-          <w:szCs w:val="32"/>
-        </w:rPr>
-        <w:t>Figure 3.</w:t>
-      </w:r>
-      <w:r>
-        <w:rPr>
-          <w:rFonts w:ascii="CMU Serif" w:hAnsi="CMU Serif" w:cs="CMU Serif"/>
-          <w:sz w:val="24"/>
-          <w:szCs w:val="32"/>
-        </w:rPr>
-        <w:t xml:space="preserve"> Histogram of residuals from the </w:t>
-      </w:r>
-      <w:proofErr w:type="gramStart"/>
-      <w:r>
-        <w:rPr>
-          <w:rFonts w:ascii="CMU Serif" w:hAnsi="CMU Serif" w:cs="CMU Serif"/>
-          <w:sz w:val="24"/>
-          <w:szCs w:val="32"/>
-        </w:rPr>
-        <w:t>ARMA(</w:t>
-      </w:r>
-      <w:proofErr w:type="gramEnd"/>
-      <w:r>
-        <w:rPr>
-          <w:rFonts w:ascii="CMU Serif" w:hAnsi="CMU Serif" w:cs="CMU Serif"/>
-          <w:sz w:val="24"/>
-          <w:szCs w:val="32"/>
-        </w:rPr>
-        <w:t>3,2) model fitted to Trinity Lake Reservoir (CLE).</w:t>
-      </w:r>
-    </w:p>
-    <w:p>
-      <w:pPr>
-        <w:jc w:val="center"/>
-        <w:rPr>
-          <w:rFonts w:ascii="CMU Serif" w:hAnsi="CMU Serif" w:cs="CMU Serif"/>
-          <w:sz w:val="24"/>
-          <w:szCs w:val="32"/>
-        </w:rPr>
-      </w:pPr>
-      <w:r>
-        <w:rPr>
-          <w:rFonts w:ascii="CMU Serif" w:hAnsi="CMU Serif" w:cs="CMU Serif"/>
           <w:noProof/>
           <w:sz w:val="24"/>
           <w:szCs w:val="32"/>
           <w:lang w:eastAsia="en-US"/>
         </w:rPr>
         <w:drawing>
-          <wp:inline distT="0" distB="0" distL="0" distR="0" wp14:anchorId="3A71126C" wp14:editId="387DCDE9">
+          <wp:inline distT="0" distB="0" distL="0" distR="0" wp14:anchorId="2EDECDFD" wp14:editId="514EEF7D">
             <wp:extent cx="2971800" cy="2971800"/>
             <wp:effectExtent l="0" t="0" r="0" b="0"/>
-            <wp:docPr id="3" name="Picture 3"/>
+            <wp:docPr id="14" name="Picture 14"/>
             <wp:cNvGraphicFramePr>
-              <a:graphicFrameLocks xmlns:a="http://schemas.openxmlformats.org/drawingml/2006/main" noChangeAspect="1"/>
+              <a:graphicFrameLocks xmlns:a="http://schemas.openxmlformats.org/drawingml/2006/main"/>
             </wp:cNvGraphicFramePr>
             <a:graphic xmlns:a="http://schemas.openxmlformats.org/drawingml/2006/main">
               <a:graphicData uri="http://schemas.openxmlformats.org/drawingml/2006/picture">
                 <pic:pic xmlns:pic="http://schemas.openxmlformats.org/drawingml/2006/picture">
                   <pic:nvPicPr>
-                    <pic:cNvPr id="3" name="CLE_residuals.png"/>
+                    <pic:cNvPr id="14" name="CLE_residuals.png"/>
                     <pic:cNvPicPr/>
                   </pic:nvPicPr>
                   <pic:blipFill>
@@ -3697,6 +3644,51 @@
     </w:p>
     <w:p>
       <w:pPr>
+        <w:jc w:val="center"/>
+        <w:rPr>
+          <w:rFonts w:ascii="CMU Serif" w:hAnsi="CMU Serif" w:cs="CMU Serif"/>
+          <w:sz w:val="24"/>
+          <w:szCs w:val="32"/>
+        </w:rPr>
+      </w:pPr>
+      <w:r>
+        <w:rPr>
+          <w:rFonts w:ascii="CMU Serif" w:hAnsi="CMU Serif" w:cs="CMU Serif"/>
+          <w:b/>
+          <w:sz w:val="24"/>
+          <w:szCs w:val="32"/>
+        </w:rPr>
+        <w:t>Figure 3.</w:t>
+      </w:r>
+      <w:r>
+        <w:rPr>
+          <w:rFonts w:ascii="CMU Serif" w:hAnsi="CMU Serif" w:cs="CMU Serif"/>
+          <w:sz w:val="24"/>
+          <w:szCs w:val="32"/>
+        </w:rPr>
+        <w:t xml:space="preserve"> Histogram of residuals from the </w:t>
+      </w:r>
+      <w:proofErr w:type="gramStart"/>
+      <w:r>
+        <w:rPr>
+          <w:rFonts w:ascii="CMU Serif" w:hAnsi="CMU Serif" w:cs="CMU Serif"/>
+          <w:sz w:val="24"/>
+          <w:szCs w:val="32"/>
+        </w:rPr>
+        <w:t>ARMA(</w:t>
+      </w:r>
+      <w:proofErr w:type="gramEnd"/>
+      <w:r>
+        <w:rPr>
+          <w:rFonts w:ascii="CMU Serif" w:hAnsi="CMU Serif" w:cs="CMU Serif"/>
+          <w:sz w:val="24"/>
+          <w:szCs w:val="32"/>
+        </w:rPr>
+        <w:t>3,2) model fitted to Trinity Lake Reservoir (CLE).</w:t>
+      </w:r>
+    </w:p>
+    <w:p>
+      <w:pPr>
         <w:spacing w:after="0"/>
         <w:rPr>
           <w:rFonts w:ascii="CMU Serif" w:hAnsi="CMU Serif" w:cs="CMU Serif"/>
@@ -3711,17 +3703,9 @@
           <w:sz w:val="24"/>
           <w:szCs w:val="32"/>
         </w:rPr>
-        <w:tab/>
-        <w:t xml:space="preserve">Based on the historgram, it appears that the residuals are mostly normal with a slightly left skew. According to the Shapiro-Wilk test, normality is rejected, but the </w:t>
-      </w:r>
-      <w:r>
-        <w:rPr>
-          <w:rFonts w:ascii="CMU Serif" w:hAnsi="CMU Serif" w:cs="CMU Serif"/>
-          <w:sz w:val="24"/>
-          <w:szCs w:val="32"/>
-        </w:rPr>
         <w:lastRenderedPageBreak/>
-        <w:t xml:space="preserve">histogram demonstrates that the residuals are approximately normal. </w:t>
+        <w:tab/>
+        <w:t xml:space="preserve">Based on the historgram, it appears that the residuals are mostly normal with a slightly left skew. According to the Shapiro-Wilk test, normality is rejected, but the histogram demonstrates that the residuals are approximately normal. </w:t>
       </w:r>
       <w:r>
         <w:rPr>
@@ -3850,59 +3834,16 @@
       <w:r>
         <w:rPr>
           <w:rFonts w:ascii="CMU Serif" w:hAnsi="CMU Serif" w:cs="CMU Serif"/>
-          <w:b/>
-          <w:sz w:val="24"/>
-          <w:szCs w:val="32"/>
-        </w:rPr>
-        <w:t xml:space="preserve">Figure 4. </w:t>
-      </w:r>
-      <w:r>
-        <w:rPr>
-          <w:rFonts w:ascii="CMU Serif" w:hAnsi="CMU Serif" w:cs="CMU Serif"/>
-          <w:sz w:val="24"/>
-          <w:szCs w:val="32"/>
-        </w:rPr>
-        <w:t xml:space="preserve">2016 point forecast and 95% prediction interval for Trinity Lake Reservoir (CLE). On the left is the observed data in the black with the point forecast in solid red and the 95% prediction interval in dotted red lines. On the right is the observed data in black with the point forecast in </w:t>
-      </w:r>
-      <w:r>
-        <w:rPr>
-          <w:rFonts w:ascii="CMU Serif" w:hAnsi="CMU Serif" w:cs="CMU Serif"/>
-          <w:sz w:val="24"/>
-          <w:szCs w:val="32"/>
-        </w:rPr>
-        <w:t>solid red lines with month markers</w:t>
-      </w:r>
-      <w:r>
-        <w:rPr>
-          <w:rFonts w:ascii="CMU Serif" w:hAnsi="CMU Serif" w:cs="CMU Serif"/>
-          <w:sz w:val="24"/>
-          <w:szCs w:val="32"/>
-        </w:rPr>
-        <w:t xml:space="preserve"> and the 95% prediction interval in dotted red lines, zoomed in for the time span of 2015-2017. </w:t>
-      </w:r>
-    </w:p>
-    <w:p>
-      <w:pPr>
-        <w:jc w:val="center"/>
-        <w:rPr>
-          <w:rFonts w:ascii="CMU Serif" w:hAnsi="CMU Serif" w:cs="CMU Serif"/>
-          <w:sz w:val="24"/>
-          <w:szCs w:val="32"/>
-        </w:rPr>
-      </w:pPr>
-      <w:r>
-        <w:rPr>
-          <w:rFonts w:ascii="CMU Serif" w:hAnsi="CMU Serif" w:cs="CMU Serif"/>
           <w:noProof/>
           <w:sz w:val="24"/>
           <w:szCs w:val="32"/>
           <w:lang w:eastAsia="en-US"/>
         </w:rPr>
         <w:drawing>
-          <wp:inline distT="0" distB="0" distL="0" distR="0" wp14:anchorId="4E58CD56" wp14:editId="79FAEFD1">
+          <wp:inline distT="0" distB="0" distL="0" distR="0" wp14:anchorId="060BB12C" wp14:editId="6B114731">
             <wp:extent cx="2971800" cy="2971800"/>
             <wp:effectExtent l="0" t="0" r="0" b="0"/>
-            <wp:docPr id="4" name="Picture 4"/>
+            <wp:docPr id="6" name="Picture 6"/>
             <wp:cNvGraphicFramePr>
               <a:graphicFrameLocks xmlns:a="http://schemas.openxmlformats.org/drawingml/2006/main" noChangeAspect="1"/>
             </wp:cNvGraphicFramePr>
@@ -3910,7 +3851,7 @@
               <a:graphicData uri="http://schemas.openxmlformats.org/drawingml/2006/picture">
                 <pic:pic xmlns:pic="http://schemas.openxmlformats.org/drawingml/2006/picture">
                   <pic:nvPicPr>
-                    <pic:cNvPr id="4" name="CLE_2016_forc.png"/>
+                    <pic:cNvPr id="6" name="CLE_2016_forc_zoom.png"/>
                     <pic:cNvPicPr/>
                   </pic:nvPicPr>
                   <pic:blipFill>
@@ -3940,6 +3881,1779 @@
           </wp:inline>
         </w:drawing>
       </w:r>
+    </w:p>
+    <w:p>
+      <w:pPr>
+        <w:jc w:val="center"/>
+        <w:rPr>
+          <w:rFonts w:ascii="CMU Serif" w:hAnsi="CMU Serif" w:cs="CMU Serif"/>
+          <w:sz w:val="24"/>
+          <w:szCs w:val="32"/>
+        </w:rPr>
+      </w:pPr>
+      <w:r>
+        <w:rPr>
+          <w:rFonts w:ascii="CMU Serif" w:hAnsi="CMU Serif" w:cs="CMU Serif"/>
+          <w:b/>
+          <w:sz w:val="24"/>
+          <w:szCs w:val="32"/>
+        </w:rPr>
+        <w:t xml:space="preserve">Figure 4. </w:t>
+      </w:r>
+      <w:r>
+        <w:rPr>
+          <w:rFonts w:ascii="CMU Serif" w:hAnsi="CMU Serif" w:cs="CMU Serif"/>
+          <w:sz w:val="24"/>
+          <w:szCs w:val="32"/>
+        </w:rPr>
+        <w:t xml:space="preserve">2016 point forecast and 95% prediction interval for Trinity Lake Reservoir (CLE). On the left is the observed data in the black with the point forecast in solid red and the 95% prediction interval in dotted red lines. On the right is the observed data in black with the point forecast in solid red lines with month markers and the 95% prediction interval in dotted red lines, zoomed in for the time span of 2015-2017. </w:t>
+      </w:r>
+    </w:p>
+    <w:p>
+      <w:pPr>
+        <w:rPr>
+          <w:rFonts w:ascii="CMU Serif" w:hAnsi="CMU Serif" w:cs="CMU Serif"/>
+          <w:sz w:val="24"/>
+          <w:szCs w:val="32"/>
+        </w:rPr>
+      </w:pPr>
+      <w:r>
+        <w:rPr>
+          <w:rFonts w:ascii="CMU Serif" w:hAnsi="CMU Serif" w:cs="CMU Serif"/>
+          <w:sz w:val="24"/>
+          <w:szCs w:val="32"/>
+        </w:rPr>
+        <w:tab/>
+        <w:t xml:space="preserve">As seen in the graph above, the forecast for 2016 is accurate through January and February, but for March and April, the forecast generally </w:t>
+      </w:r>
+      <w:r>
+        <w:rPr>
+          <w:rFonts w:ascii="CMU Serif" w:hAnsi="CMU Serif" w:cs="CMU Serif"/>
+          <w:sz w:val="24"/>
+          <w:szCs w:val="32"/>
+        </w:rPr>
+        <w:t>underestimates</w:t>
+      </w:r>
+      <w:r>
+        <w:rPr>
+          <w:rFonts w:ascii="CMU Serif" w:hAnsi="CMU Serif" w:cs="CMU Serif"/>
+          <w:sz w:val="24"/>
+          <w:szCs w:val="32"/>
+        </w:rPr>
+        <w:t xml:space="preserve"> the amount of water in the Trinity Lake Reservoir. The predictions for January and February are also low, but are still within the upper bound of the 95% prediction interval. </w:t>
+      </w:r>
+    </w:p>
+    <w:p>
+      <w:pPr>
+        <w:jc w:val="center"/>
+        <w:rPr>
+          <w:rFonts w:ascii="CMU Serif" w:hAnsi="CMU Serif" w:cs="CMU Serif"/>
+          <w:sz w:val="24"/>
+          <w:szCs w:val="32"/>
+        </w:rPr>
+      </w:pPr>
+      <w:r>
+        <w:rPr>
+          <w:rFonts w:ascii="CMU Serif" w:hAnsi="CMU Serif" w:cs="CMU Serif"/>
+          <w:b/>
+          <w:sz w:val="24"/>
+          <w:szCs w:val="32"/>
+        </w:rPr>
+        <w:t>Table 1.</w:t>
+      </w:r>
+      <w:r>
+        <w:rPr>
+          <w:rFonts w:ascii="CMU Serif" w:hAnsi="CMU Serif" w:cs="CMU Serif"/>
+          <w:sz w:val="24"/>
+          <w:szCs w:val="32"/>
+        </w:rPr>
+        <w:t xml:space="preserve"> Numerical values for 2016 point forecast and 95% prediction interval for Trinity Lake Reservoir (CLE). </w:t>
+      </w:r>
+    </w:p>
+    <w:tbl>
+      <w:tblPr>
+        <w:tblStyle w:val="TableGrid"/>
+        <w:tblW w:w="0" w:type="auto"/>
+        <w:tblLook w:val="04A0" w:firstRow="1" w:lastRow="0" w:firstColumn="1" w:lastColumn="0" w:noHBand="0" w:noVBand="1"/>
+      </w:tblPr>
+      <w:tblGrid>
+        <w:gridCol w:w="1986"/>
+        <w:gridCol w:w="1918"/>
+        <w:gridCol w:w="1919"/>
+        <w:gridCol w:w="1919"/>
+        <w:gridCol w:w="1608"/>
+      </w:tblGrid>
+      <w:tr>
+        <w:tc>
+          <w:tcPr>
+            <w:tcW w:w="1986" w:type="dxa"/>
+            <w:vAlign w:val="center"/>
+          </w:tcPr>
+          <w:p>
+            <w:pPr>
+              <w:jc w:val="center"/>
+              <w:rPr>
+                <w:rFonts w:ascii="CMU Serif" w:hAnsi="CMU Serif" w:cs="CMU Serif"/>
+                <w:sz w:val="24"/>
+                <w:szCs w:val="32"/>
+              </w:rPr>
+            </w:pPr>
+            <w:r>
+              <w:rPr>
+                <w:rFonts w:ascii="CMU Serif" w:hAnsi="CMU Serif" w:cs="CMU Serif"/>
+                <w:sz w:val="24"/>
+                <w:szCs w:val="32"/>
+              </w:rPr>
+              <w:t>Month</w:t>
+            </w:r>
+          </w:p>
+        </w:tc>
+        <w:tc>
+          <w:tcPr>
+            <w:tcW w:w="1918" w:type="dxa"/>
+            <w:vAlign w:val="center"/>
+          </w:tcPr>
+          <w:p>
+            <w:pPr>
+              <w:jc w:val="center"/>
+              <w:rPr>
+                <w:rFonts w:ascii="CMU Serif" w:hAnsi="CMU Serif" w:cs="CMU Serif"/>
+                <w:sz w:val="24"/>
+                <w:szCs w:val="32"/>
+              </w:rPr>
+            </w:pPr>
+            <w:r>
+              <w:rPr>
+                <w:rFonts w:ascii="CMU Serif" w:hAnsi="CMU Serif" w:cs="CMU Serif"/>
+                <w:sz w:val="24"/>
+                <w:szCs w:val="32"/>
+              </w:rPr>
+              <w:t>Lower 95%</w:t>
+            </w:r>
+          </w:p>
+        </w:tc>
+        <w:tc>
+          <w:tcPr>
+            <w:tcW w:w="1919" w:type="dxa"/>
+            <w:vAlign w:val="center"/>
+          </w:tcPr>
+          <w:p>
+            <w:pPr>
+              <w:jc w:val="center"/>
+              <w:rPr>
+                <w:rFonts w:ascii="CMU Serif" w:hAnsi="CMU Serif" w:cs="CMU Serif"/>
+                <w:sz w:val="24"/>
+                <w:szCs w:val="32"/>
+              </w:rPr>
+            </w:pPr>
+            <w:r>
+              <w:rPr>
+                <w:rFonts w:ascii="CMU Serif" w:hAnsi="CMU Serif" w:cs="CMU Serif"/>
+                <w:sz w:val="24"/>
+                <w:szCs w:val="32"/>
+              </w:rPr>
+              <w:t>Point</w:t>
+            </w:r>
+          </w:p>
+        </w:tc>
+        <w:tc>
+          <w:tcPr>
+            <w:tcW w:w="1919" w:type="dxa"/>
+            <w:vAlign w:val="center"/>
+          </w:tcPr>
+          <w:p>
+            <w:pPr>
+              <w:jc w:val="center"/>
+              <w:rPr>
+                <w:rFonts w:ascii="CMU Serif" w:hAnsi="CMU Serif" w:cs="CMU Serif"/>
+                <w:sz w:val="24"/>
+                <w:szCs w:val="32"/>
+              </w:rPr>
+            </w:pPr>
+            <w:r>
+              <w:rPr>
+                <w:rFonts w:ascii="CMU Serif" w:hAnsi="CMU Serif" w:cs="CMU Serif"/>
+                <w:sz w:val="24"/>
+                <w:szCs w:val="32"/>
+              </w:rPr>
+              <w:t>Upper 95%</w:t>
+            </w:r>
+          </w:p>
+        </w:tc>
+        <w:tc>
+          <w:tcPr>
+            <w:tcW w:w="1608" w:type="dxa"/>
+            <w:vAlign w:val="center"/>
+          </w:tcPr>
+          <w:p>
+            <w:pPr>
+              <w:jc w:val="center"/>
+              <w:rPr>
+                <w:rFonts w:ascii="CMU Serif" w:hAnsi="CMU Serif" w:cs="CMU Serif"/>
+                <w:sz w:val="24"/>
+                <w:szCs w:val="32"/>
+              </w:rPr>
+            </w:pPr>
+            <w:r>
+              <w:rPr>
+                <w:rFonts w:ascii="CMU Serif" w:hAnsi="CMU Serif" w:cs="CMU Serif"/>
+                <w:sz w:val="24"/>
+                <w:szCs w:val="32"/>
+              </w:rPr>
+              <w:t>Actual</w:t>
+            </w:r>
+          </w:p>
+        </w:tc>
+      </w:tr>
+      <w:tr>
+        <w:tc>
+          <w:tcPr>
+            <w:tcW w:w="1986" w:type="dxa"/>
+            <w:vAlign w:val="center"/>
+          </w:tcPr>
+          <w:p>
+            <w:pPr>
+              <w:jc w:val="center"/>
+              <w:rPr>
+                <w:rFonts w:ascii="CMU Serif" w:hAnsi="CMU Serif" w:cs="CMU Serif"/>
+                <w:sz w:val="24"/>
+                <w:szCs w:val="32"/>
+              </w:rPr>
+            </w:pPr>
+            <w:r>
+              <w:rPr>
+                <w:rFonts w:ascii="CMU Serif" w:hAnsi="CMU Serif" w:cs="CMU Serif"/>
+                <w:sz w:val="24"/>
+                <w:szCs w:val="32"/>
+              </w:rPr>
+              <w:t>January</w:t>
+            </w:r>
+          </w:p>
+        </w:tc>
+        <w:tc>
+          <w:tcPr>
+            <w:tcW w:w="1918" w:type="dxa"/>
+            <w:vAlign w:val="center"/>
+          </w:tcPr>
+          <w:p>
+            <w:pPr>
+              <w:jc w:val="center"/>
+              <w:rPr>
+                <w:rFonts w:ascii="CMU Serif" w:hAnsi="CMU Serif" w:cs="CMU Serif"/>
+                <w:sz w:val="24"/>
+                <w:szCs w:val="32"/>
+              </w:rPr>
+            </w:pPr>
+            <w:r>
+              <w:rPr>
+                <w:rFonts w:ascii="CMU Serif" w:hAnsi="CMU Serif" w:cs="CMU Serif"/>
+                <w:sz w:val="24"/>
+                <w:szCs w:val="32"/>
+              </w:rPr>
+              <w:t>17.47742</w:t>
+            </w:r>
+          </w:p>
+        </w:tc>
+        <w:tc>
+          <w:tcPr>
+            <w:tcW w:w="1919" w:type="dxa"/>
+            <w:vAlign w:val="center"/>
+          </w:tcPr>
+          <w:p>
+            <w:pPr>
+              <w:jc w:val="center"/>
+              <w:rPr>
+                <w:rFonts w:ascii="CMU Serif" w:hAnsi="CMU Serif" w:cs="CMU Serif"/>
+                <w:sz w:val="24"/>
+                <w:szCs w:val="32"/>
+              </w:rPr>
+            </w:pPr>
+            <w:r>
+              <w:rPr>
+                <w:rFonts w:ascii="CMU Serif" w:hAnsi="CMU Serif" w:cs="CMU Serif"/>
+                <w:sz w:val="24"/>
+                <w:szCs w:val="32"/>
+              </w:rPr>
+              <w:t>24.28285</w:t>
+            </w:r>
+          </w:p>
+        </w:tc>
+        <w:tc>
+          <w:tcPr>
+            <w:tcW w:w="1919" w:type="dxa"/>
+            <w:vAlign w:val="center"/>
+          </w:tcPr>
+          <w:p>
+            <w:pPr>
+              <w:jc w:val="center"/>
+              <w:rPr>
+                <w:rFonts w:ascii="CMU Serif" w:hAnsi="CMU Serif" w:cs="CMU Serif"/>
+                <w:sz w:val="24"/>
+                <w:szCs w:val="32"/>
+              </w:rPr>
+            </w:pPr>
+            <w:r>
+              <w:rPr>
+                <w:rFonts w:ascii="CMU Serif" w:hAnsi="CMU Serif" w:cs="CMU Serif"/>
+                <w:sz w:val="24"/>
+                <w:szCs w:val="32"/>
+              </w:rPr>
+              <w:t>31.08828</w:t>
+            </w:r>
+          </w:p>
+        </w:tc>
+        <w:tc>
+          <w:tcPr>
+            <w:tcW w:w="1608" w:type="dxa"/>
+            <w:vAlign w:val="center"/>
+          </w:tcPr>
+          <w:p>
+            <w:pPr>
+              <w:jc w:val="center"/>
+              <w:rPr>
+                <w:rFonts w:ascii="CMU Serif" w:hAnsi="CMU Serif" w:cs="CMU Serif"/>
+                <w:sz w:val="24"/>
+                <w:szCs w:val="32"/>
+              </w:rPr>
+            </w:pPr>
+            <w:r>
+              <w:rPr>
+                <w:rFonts w:ascii="CMU Serif" w:hAnsi="CMU Serif" w:cs="CMU Serif"/>
+                <w:sz w:val="24"/>
+                <w:szCs w:val="32"/>
+              </w:rPr>
+              <w:t>28.375421</w:t>
+            </w:r>
+          </w:p>
+        </w:tc>
+      </w:tr>
+      <w:tr>
+        <w:tc>
+          <w:tcPr>
+            <w:tcW w:w="1986" w:type="dxa"/>
+            <w:vAlign w:val="center"/>
+          </w:tcPr>
+          <w:p>
+            <w:pPr>
+              <w:jc w:val="center"/>
+              <w:rPr>
+                <w:rFonts w:ascii="CMU Serif" w:hAnsi="CMU Serif" w:cs="CMU Serif"/>
+                <w:sz w:val="24"/>
+                <w:szCs w:val="32"/>
+              </w:rPr>
+            </w:pPr>
+            <w:r>
+              <w:rPr>
+                <w:rFonts w:ascii="CMU Serif" w:hAnsi="CMU Serif" w:cs="CMU Serif"/>
+                <w:sz w:val="24"/>
+                <w:szCs w:val="32"/>
+              </w:rPr>
+              <w:lastRenderedPageBreak/>
+              <w:t>February</w:t>
+            </w:r>
+          </w:p>
+        </w:tc>
+        <w:tc>
+          <w:tcPr>
+            <w:tcW w:w="1918" w:type="dxa"/>
+            <w:vAlign w:val="center"/>
+          </w:tcPr>
+          <w:p>
+            <w:pPr>
+              <w:jc w:val="center"/>
+              <w:rPr>
+                <w:rFonts w:ascii="CMU Serif" w:hAnsi="CMU Serif" w:cs="CMU Serif"/>
+                <w:sz w:val="24"/>
+                <w:szCs w:val="32"/>
+              </w:rPr>
+            </w:pPr>
+            <w:r>
+              <w:rPr>
+                <w:rFonts w:ascii="CMU Serif" w:hAnsi="CMU Serif" w:cs="CMU Serif"/>
+                <w:sz w:val="24"/>
+                <w:szCs w:val="32"/>
+              </w:rPr>
+              <w:t>22.05884</w:t>
+            </w:r>
+          </w:p>
+        </w:tc>
+        <w:tc>
+          <w:tcPr>
+            <w:tcW w:w="1919" w:type="dxa"/>
+            <w:vAlign w:val="center"/>
+          </w:tcPr>
+          <w:p>
+            <w:pPr>
+              <w:jc w:val="center"/>
+              <w:rPr>
+                <w:rFonts w:ascii="CMU Serif" w:hAnsi="CMU Serif" w:cs="CMU Serif"/>
+                <w:sz w:val="24"/>
+                <w:szCs w:val="32"/>
+              </w:rPr>
+            </w:pPr>
+            <w:r>
+              <w:rPr>
+                <w:rFonts w:ascii="CMU Serif" w:hAnsi="CMU Serif" w:cs="CMU Serif"/>
+                <w:sz w:val="24"/>
+                <w:szCs w:val="32"/>
+              </w:rPr>
+              <w:t>29.19314</w:t>
+            </w:r>
+          </w:p>
+        </w:tc>
+        <w:tc>
+          <w:tcPr>
+            <w:tcW w:w="1919" w:type="dxa"/>
+            <w:vAlign w:val="center"/>
+          </w:tcPr>
+          <w:p>
+            <w:pPr>
+              <w:jc w:val="center"/>
+              <w:rPr>
+                <w:rFonts w:ascii="CMU Serif" w:hAnsi="CMU Serif" w:cs="CMU Serif"/>
+                <w:sz w:val="24"/>
+                <w:szCs w:val="32"/>
+              </w:rPr>
+            </w:pPr>
+            <w:r>
+              <w:rPr>
+                <w:rFonts w:ascii="CMU Serif" w:hAnsi="CMU Serif" w:cs="CMU Serif"/>
+                <w:sz w:val="24"/>
+                <w:szCs w:val="32"/>
+              </w:rPr>
+              <w:t>36.32744</w:t>
+            </w:r>
+          </w:p>
+        </w:tc>
+        <w:tc>
+          <w:tcPr>
+            <w:tcW w:w="1608" w:type="dxa"/>
+            <w:vAlign w:val="center"/>
+          </w:tcPr>
+          <w:p>
+            <w:pPr>
+              <w:jc w:val="center"/>
+              <w:rPr>
+                <w:rFonts w:ascii="CMU Serif" w:hAnsi="CMU Serif" w:cs="CMU Serif"/>
+                <w:sz w:val="24"/>
+                <w:szCs w:val="32"/>
+              </w:rPr>
+            </w:pPr>
+            <w:r>
+              <w:rPr>
+                <w:rFonts w:ascii="CMU Serif" w:hAnsi="CMU Serif" w:cs="CMU Serif"/>
+                <w:sz w:val="24"/>
+                <w:szCs w:val="32"/>
+              </w:rPr>
+              <w:t>34.901395</w:t>
+            </w:r>
+          </w:p>
+        </w:tc>
+      </w:tr>
+      <w:tr>
+        <w:tc>
+          <w:tcPr>
+            <w:tcW w:w="1986" w:type="dxa"/>
+            <w:vAlign w:val="center"/>
+          </w:tcPr>
+          <w:p>
+            <w:pPr>
+              <w:jc w:val="center"/>
+              <w:rPr>
+                <w:rFonts w:ascii="CMU Serif" w:hAnsi="CMU Serif" w:cs="CMU Serif"/>
+                <w:sz w:val="24"/>
+                <w:szCs w:val="32"/>
+              </w:rPr>
+            </w:pPr>
+            <w:r>
+              <w:rPr>
+                <w:rFonts w:ascii="CMU Serif" w:hAnsi="CMU Serif" w:cs="CMU Serif"/>
+                <w:sz w:val="24"/>
+                <w:szCs w:val="32"/>
+              </w:rPr>
+              <w:t>March</w:t>
+            </w:r>
+          </w:p>
+        </w:tc>
+        <w:tc>
+          <w:tcPr>
+            <w:tcW w:w="1918" w:type="dxa"/>
+            <w:vAlign w:val="center"/>
+          </w:tcPr>
+          <w:p>
+            <w:pPr>
+              <w:jc w:val="center"/>
+              <w:rPr>
+                <w:rFonts w:ascii="CMU Serif" w:hAnsi="CMU Serif" w:cs="CMU Serif"/>
+                <w:sz w:val="24"/>
+                <w:szCs w:val="32"/>
+              </w:rPr>
+            </w:pPr>
+            <w:r>
+              <w:rPr>
+                <w:rFonts w:ascii="CMU Serif" w:hAnsi="CMU Serif" w:cs="CMU Serif"/>
+                <w:sz w:val="24"/>
+                <w:szCs w:val="32"/>
+              </w:rPr>
+              <w:t>27.22113</w:t>
+            </w:r>
+          </w:p>
+        </w:tc>
+        <w:tc>
+          <w:tcPr>
+            <w:tcW w:w="1919" w:type="dxa"/>
+            <w:vAlign w:val="center"/>
+          </w:tcPr>
+          <w:p>
+            <w:pPr>
+              <w:jc w:val="center"/>
+              <w:rPr>
+                <w:rFonts w:ascii="CMU Serif" w:hAnsi="CMU Serif" w:cs="CMU Serif"/>
+                <w:sz w:val="24"/>
+                <w:szCs w:val="32"/>
+              </w:rPr>
+            </w:pPr>
+            <w:r>
+              <w:rPr>
+                <w:rFonts w:ascii="CMU Serif" w:hAnsi="CMU Serif" w:cs="CMU Serif"/>
+                <w:sz w:val="24"/>
+                <w:szCs w:val="32"/>
+              </w:rPr>
+              <w:t>34.40041</w:t>
+            </w:r>
+          </w:p>
+        </w:tc>
+        <w:tc>
+          <w:tcPr>
+            <w:tcW w:w="1919" w:type="dxa"/>
+            <w:vAlign w:val="center"/>
+          </w:tcPr>
+          <w:p>
+            <w:pPr>
+              <w:jc w:val="center"/>
+              <w:rPr>
+                <w:rFonts w:ascii="CMU Serif" w:hAnsi="CMU Serif" w:cs="CMU Serif"/>
+                <w:sz w:val="24"/>
+                <w:szCs w:val="32"/>
+              </w:rPr>
+            </w:pPr>
+            <w:r>
+              <w:rPr>
+                <w:rFonts w:ascii="CMU Serif" w:hAnsi="CMU Serif" w:cs="CMU Serif"/>
+                <w:sz w:val="24"/>
+                <w:szCs w:val="32"/>
+              </w:rPr>
+              <w:t>41.57968</w:t>
+            </w:r>
+          </w:p>
+        </w:tc>
+        <w:tc>
+          <w:tcPr>
+            <w:tcW w:w="1608" w:type="dxa"/>
+            <w:vAlign w:val="center"/>
+          </w:tcPr>
+          <w:p>
+            <w:pPr>
+              <w:jc w:val="center"/>
+              <w:rPr>
+                <w:rFonts w:ascii="CMU Serif" w:hAnsi="CMU Serif" w:cs="CMU Serif"/>
+                <w:sz w:val="24"/>
+                <w:szCs w:val="32"/>
+              </w:rPr>
+            </w:pPr>
+            <w:r>
+              <w:rPr>
+                <w:rFonts w:ascii="CMU Serif" w:hAnsi="CMU Serif" w:cs="CMU Serif"/>
+                <w:sz w:val="24"/>
+                <w:szCs w:val="32"/>
+              </w:rPr>
+              <w:t>52.276224</w:t>
+            </w:r>
+          </w:p>
+        </w:tc>
+      </w:tr>
+      <w:tr>
+        <w:tc>
+          <w:tcPr>
+            <w:tcW w:w="1986" w:type="dxa"/>
+            <w:vAlign w:val="center"/>
+          </w:tcPr>
+          <w:p>
+            <w:pPr>
+              <w:jc w:val="center"/>
+              <w:rPr>
+                <w:rFonts w:ascii="CMU Serif" w:hAnsi="CMU Serif" w:cs="CMU Serif"/>
+                <w:sz w:val="24"/>
+                <w:szCs w:val="32"/>
+              </w:rPr>
+            </w:pPr>
+            <w:r>
+              <w:rPr>
+                <w:rFonts w:ascii="CMU Serif" w:hAnsi="CMU Serif" w:cs="CMU Serif"/>
+                <w:sz w:val="24"/>
+                <w:szCs w:val="32"/>
+              </w:rPr>
+              <w:t>April</w:t>
+            </w:r>
+          </w:p>
+        </w:tc>
+        <w:tc>
+          <w:tcPr>
+            <w:tcW w:w="1918" w:type="dxa"/>
+            <w:vAlign w:val="center"/>
+          </w:tcPr>
+          <w:p>
+            <w:pPr>
+              <w:jc w:val="center"/>
+              <w:rPr>
+                <w:rFonts w:ascii="CMU Serif" w:hAnsi="CMU Serif" w:cs="CMU Serif"/>
+                <w:sz w:val="24"/>
+                <w:szCs w:val="32"/>
+              </w:rPr>
+            </w:pPr>
+            <w:r>
+              <w:rPr>
+                <w:rFonts w:ascii="CMU Serif" w:hAnsi="CMU Serif" w:cs="CMU Serif"/>
+                <w:sz w:val="24"/>
+                <w:szCs w:val="32"/>
+              </w:rPr>
+              <w:t>31.02766</w:t>
+            </w:r>
+          </w:p>
+        </w:tc>
+        <w:tc>
+          <w:tcPr>
+            <w:tcW w:w="1919" w:type="dxa"/>
+            <w:vAlign w:val="center"/>
+          </w:tcPr>
+          <w:p>
+            <w:pPr>
+              <w:jc w:val="center"/>
+              <w:rPr>
+                <w:rFonts w:ascii="CMU Serif" w:hAnsi="CMU Serif" w:cs="CMU Serif"/>
+                <w:sz w:val="24"/>
+                <w:szCs w:val="32"/>
+              </w:rPr>
+            </w:pPr>
+            <w:r>
+              <w:rPr>
+                <w:rFonts w:ascii="CMU Serif" w:hAnsi="CMU Serif" w:cs="CMU Serif"/>
+                <w:sz w:val="24"/>
+                <w:szCs w:val="32"/>
+              </w:rPr>
+              <w:t>38.20834</w:t>
+            </w:r>
+          </w:p>
+        </w:tc>
+        <w:tc>
+          <w:tcPr>
+            <w:tcW w:w="1919" w:type="dxa"/>
+            <w:vAlign w:val="center"/>
+          </w:tcPr>
+          <w:p>
+            <w:pPr>
+              <w:jc w:val="center"/>
+              <w:rPr>
+                <w:rFonts w:ascii="CMU Serif" w:hAnsi="CMU Serif" w:cs="CMU Serif"/>
+                <w:sz w:val="24"/>
+                <w:szCs w:val="32"/>
+              </w:rPr>
+            </w:pPr>
+            <w:r>
+              <w:rPr>
+                <w:rFonts w:ascii="CMU Serif" w:hAnsi="CMU Serif" w:cs="CMU Serif"/>
+                <w:sz w:val="24"/>
+                <w:szCs w:val="32"/>
+              </w:rPr>
+              <w:t>45.38903</w:t>
+            </w:r>
+          </w:p>
+        </w:tc>
+        <w:tc>
+          <w:tcPr>
+            <w:tcW w:w="1608" w:type="dxa"/>
+            <w:vAlign w:val="center"/>
+          </w:tcPr>
+          <w:p>
+            <w:pPr>
+              <w:jc w:val="center"/>
+              <w:rPr>
+                <w:rFonts w:ascii="CMU Serif" w:hAnsi="CMU Serif" w:cs="CMU Serif"/>
+                <w:sz w:val="24"/>
+                <w:szCs w:val="32"/>
+              </w:rPr>
+            </w:pPr>
+            <w:r>
+              <w:rPr>
+                <w:rFonts w:ascii="CMU Serif" w:hAnsi="CMU Serif" w:cs="CMU Serif"/>
+                <w:sz w:val="24"/>
+                <w:szCs w:val="32"/>
+              </w:rPr>
+              <w:t>61.018405</w:t>
+            </w:r>
+          </w:p>
+        </w:tc>
+      </w:tr>
+      <w:tr>
+        <w:tc>
+          <w:tcPr>
+            <w:tcW w:w="1986" w:type="dxa"/>
+            <w:vAlign w:val="center"/>
+          </w:tcPr>
+          <w:p>
+            <w:pPr>
+              <w:jc w:val="center"/>
+              <w:rPr>
+                <w:rFonts w:ascii="CMU Serif" w:hAnsi="CMU Serif" w:cs="CMU Serif"/>
+                <w:sz w:val="24"/>
+                <w:szCs w:val="32"/>
+              </w:rPr>
+            </w:pPr>
+            <w:r>
+              <w:rPr>
+                <w:rFonts w:ascii="CMU Serif" w:hAnsi="CMU Serif" w:cs="CMU Serif"/>
+                <w:sz w:val="24"/>
+                <w:szCs w:val="32"/>
+              </w:rPr>
+              <w:t>May</w:t>
+            </w:r>
+          </w:p>
+        </w:tc>
+        <w:tc>
+          <w:tcPr>
+            <w:tcW w:w="1918" w:type="dxa"/>
+            <w:vAlign w:val="center"/>
+          </w:tcPr>
+          <w:p>
+            <w:pPr>
+              <w:jc w:val="center"/>
+              <w:rPr>
+                <w:rFonts w:ascii="CMU Serif" w:hAnsi="CMU Serif" w:cs="CMU Serif"/>
+                <w:sz w:val="24"/>
+                <w:szCs w:val="32"/>
+              </w:rPr>
+            </w:pPr>
+            <w:r>
+              <w:rPr>
+                <w:rFonts w:ascii="CMU Serif" w:hAnsi="CMU Serif" w:cs="CMU Serif"/>
+                <w:sz w:val="24"/>
+                <w:szCs w:val="32"/>
+              </w:rPr>
+              <w:t>30.89573</w:t>
+            </w:r>
+          </w:p>
+        </w:tc>
+        <w:tc>
+          <w:tcPr>
+            <w:tcW w:w="1919" w:type="dxa"/>
+            <w:vAlign w:val="center"/>
+          </w:tcPr>
+          <w:p>
+            <w:pPr>
+              <w:jc w:val="center"/>
+              <w:rPr>
+                <w:rFonts w:ascii="CMU Serif" w:hAnsi="CMU Serif" w:cs="CMU Serif"/>
+                <w:sz w:val="24"/>
+                <w:szCs w:val="32"/>
+              </w:rPr>
+            </w:pPr>
+            <w:r>
+              <w:rPr>
+                <w:rFonts w:ascii="CMU Serif" w:hAnsi="CMU Serif" w:cs="CMU Serif"/>
+                <w:sz w:val="24"/>
+                <w:szCs w:val="32"/>
+              </w:rPr>
+              <w:t>38.07831</w:t>
+            </w:r>
+          </w:p>
+        </w:tc>
+        <w:tc>
+          <w:tcPr>
+            <w:tcW w:w="1919" w:type="dxa"/>
+            <w:vAlign w:val="center"/>
+          </w:tcPr>
+          <w:p>
+            <w:pPr>
+              <w:jc w:val="center"/>
+              <w:rPr>
+                <w:rFonts w:ascii="CMU Serif" w:hAnsi="CMU Serif" w:cs="CMU Serif"/>
+                <w:sz w:val="24"/>
+                <w:szCs w:val="32"/>
+              </w:rPr>
+            </w:pPr>
+            <w:r>
+              <w:rPr>
+                <w:rFonts w:ascii="CMU Serif" w:hAnsi="CMU Serif" w:cs="CMU Serif"/>
+                <w:sz w:val="24"/>
+                <w:szCs w:val="32"/>
+              </w:rPr>
+              <w:t>45.26090</w:t>
+            </w:r>
+          </w:p>
+        </w:tc>
+        <w:tc>
+          <w:tcPr>
+            <w:tcW w:w="1608" w:type="dxa"/>
+            <w:vAlign w:val="center"/>
+          </w:tcPr>
+          <w:p>
+            <w:pPr>
+              <w:jc w:val="center"/>
+              <w:rPr>
+                <w:rFonts w:ascii="CMU Serif" w:hAnsi="CMU Serif" w:cs="CMU Serif"/>
+                <w:sz w:val="24"/>
+                <w:szCs w:val="32"/>
+              </w:rPr>
+            </w:pPr>
+            <w:r>
+              <w:rPr>
+                <w:rFonts w:ascii="CMU Serif" w:hAnsi="CMU Serif" w:cs="CMU Serif"/>
+                <w:sz w:val="24"/>
+                <w:szCs w:val="32"/>
+              </w:rPr>
+              <w:t>-</w:t>
+            </w:r>
+          </w:p>
+        </w:tc>
+      </w:tr>
+      <w:tr>
+        <w:tc>
+          <w:tcPr>
+            <w:tcW w:w="1986" w:type="dxa"/>
+            <w:vAlign w:val="center"/>
+          </w:tcPr>
+          <w:p>
+            <w:pPr>
+              <w:jc w:val="center"/>
+              <w:rPr>
+                <w:rFonts w:ascii="CMU Serif" w:hAnsi="CMU Serif" w:cs="CMU Serif"/>
+                <w:sz w:val="24"/>
+                <w:szCs w:val="32"/>
+              </w:rPr>
+            </w:pPr>
+            <w:r>
+              <w:rPr>
+                <w:rFonts w:ascii="CMU Serif" w:hAnsi="CMU Serif" w:cs="CMU Serif"/>
+                <w:sz w:val="24"/>
+                <w:szCs w:val="32"/>
+              </w:rPr>
+              <w:t>June</w:t>
+            </w:r>
+          </w:p>
+        </w:tc>
+        <w:tc>
+          <w:tcPr>
+            <w:tcW w:w="1918" w:type="dxa"/>
+            <w:vAlign w:val="center"/>
+          </w:tcPr>
+          <w:p>
+            <w:pPr>
+              <w:jc w:val="center"/>
+              <w:rPr>
+                <w:rFonts w:ascii="CMU Serif" w:hAnsi="CMU Serif" w:cs="CMU Serif"/>
+                <w:sz w:val="24"/>
+                <w:szCs w:val="32"/>
+              </w:rPr>
+            </w:pPr>
+            <w:r>
+              <w:rPr>
+                <w:rFonts w:ascii="CMU Serif" w:hAnsi="CMU Serif" w:cs="CMU Serif"/>
+                <w:sz w:val="24"/>
+                <w:szCs w:val="32"/>
+              </w:rPr>
+              <w:t>26.73980</w:t>
+            </w:r>
+          </w:p>
+        </w:tc>
+        <w:tc>
+          <w:tcPr>
+            <w:tcW w:w="1919" w:type="dxa"/>
+            <w:vAlign w:val="center"/>
+          </w:tcPr>
+          <w:p>
+            <w:pPr>
+              <w:jc w:val="center"/>
+              <w:rPr>
+                <w:rFonts w:ascii="CMU Serif" w:hAnsi="CMU Serif" w:cs="CMU Serif"/>
+                <w:sz w:val="24"/>
+                <w:szCs w:val="32"/>
+              </w:rPr>
+            </w:pPr>
+            <w:r>
+              <w:rPr>
+                <w:rFonts w:ascii="CMU Serif" w:hAnsi="CMU Serif" w:cs="CMU Serif"/>
+                <w:sz w:val="24"/>
+                <w:szCs w:val="32"/>
+              </w:rPr>
+              <w:t>33.93493</w:t>
+            </w:r>
+          </w:p>
+        </w:tc>
+        <w:tc>
+          <w:tcPr>
+            <w:tcW w:w="1919" w:type="dxa"/>
+            <w:vAlign w:val="center"/>
+          </w:tcPr>
+          <w:p>
+            <w:pPr>
+              <w:jc w:val="center"/>
+              <w:rPr>
+                <w:rFonts w:ascii="CMU Serif" w:hAnsi="CMU Serif" w:cs="CMU Serif"/>
+                <w:sz w:val="24"/>
+                <w:szCs w:val="32"/>
+              </w:rPr>
+            </w:pPr>
+            <w:r>
+              <w:rPr>
+                <w:rFonts w:ascii="CMU Serif" w:hAnsi="CMU Serif" w:cs="CMU Serif"/>
+                <w:sz w:val="24"/>
+                <w:szCs w:val="32"/>
+              </w:rPr>
+              <w:t>41.13006</w:t>
+            </w:r>
+          </w:p>
+        </w:tc>
+        <w:tc>
+          <w:tcPr>
+            <w:tcW w:w="1608" w:type="dxa"/>
+            <w:vAlign w:val="center"/>
+          </w:tcPr>
+          <w:p>
+            <w:pPr>
+              <w:jc w:val="center"/>
+              <w:rPr>
+                <w:rFonts w:ascii="CMU Serif" w:hAnsi="CMU Serif" w:cs="CMU Serif"/>
+                <w:sz w:val="24"/>
+                <w:szCs w:val="32"/>
+              </w:rPr>
+            </w:pPr>
+            <w:r>
+              <w:rPr>
+                <w:rFonts w:ascii="CMU Serif" w:hAnsi="CMU Serif" w:cs="CMU Serif"/>
+                <w:sz w:val="24"/>
+                <w:szCs w:val="32"/>
+              </w:rPr>
+              <w:t>-</w:t>
+            </w:r>
+          </w:p>
+        </w:tc>
+      </w:tr>
+      <w:tr>
+        <w:tc>
+          <w:tcPr>
+            <w:tcW w:w="1986" w:type="dxa"/>
+            <w:vAlign w:val="center"/>
+          </w:tcPr>
+          <w:p>
+            <w:pPr>
+              <w:jc w:val="center"/>
+              <w:rPr>
+                <w:rFonts w:ascii="CMU Serif" w:hAnsi="CMU Serif" w:cs="CMU Serif"/>
+                <w:sz w:val="24"/>
+                <w:szCs w:val="32"/>
+              </w:rPr>
+            </w:pPr>
+            <w:r>
+              <w:rPr>
+                <w:rFonts w:ascii="CMU Serif" w:hAnsi="CMU Serif" w:cs="CMU Serif"/>
+                <w:sz w:val="24"/>
+                <w:szCs w:val="32"/>
+              </w:rPr>
+              <w:t>July</w:t>
+            </w:r>
+          </w:p>
+        </w:tc>
+        <w:tc>
+          <w:tcPr>
+            <w:tcW w:w="1918" w:type="dxa"/>
+            <w:vAlign w:val="center"/>
+          </w:tcPr>
+          <w:p>
+            <w:pPr>
+              <w:jc w:val="center"/>
+              <w:rPr>
+                <w:rFonts w:ascii="CMU Serif" w:hAnsi="CMU Serif" w:cs="CMU Serif"/>
+                <w:sz w:val="24"/>
+                <w:szCs w:val="32"/>
+              </w:rPr>
+            </w:pPr>
+            <w:r>
+              <w:rPr>
+                <w:rFonts w:ascii="CMU Serif" w:hAnsi="CMU Serif" w:cs="CMU Serif"/>
+                <w:sz w:val="24"/>
+                <w:szCs w:val="32"/>
+              </w:rPr>
+              <w:t>20.99687</w:t>
+            </w:r>
+          </w:p>
+        </w:tc>
+        <w:tc>
+          <w:tcPr>
+            <w:tcW w:w="1919" w:type="dxa"/>
+            <w:vAlign w:val="center"/>
+          </w:tcPr>
+          <w:p>
+            <w:pPr>
+              <w:jc w:val="center"/>
+              <w:rPr>
+                <w:rFonts w:ascii="CMU Serif" w:hAnsi="CMU Serif" w:cs="CMU Serif"/>
+                <w:sz w:val="24"/>
+                <w:szCs w:val="32"/>
+              </w:rPr>
+            </w:pPr>
+            <w:r>
+              <w:rPr>
+                <w:rFonts w:ascii="CMU Serif" w:hAnsi="CMU Serif" w:cs="CMU Serif"/>
+                <w:sz w:val="24"/>
+                <w:szCs w:val="32"/>
+              </w:rPr>
+              <w:t>28.19806</w:t>
+            </w:r>
+          </w:p>
+        </w:tc>
+        <w:tc>
+          <w:tcPr>
+            <w:tcW w:w="1919" w:type="dxa"/>
+            <w:vAlign w:val="center"/>
+          </w:tcPr>
+          <w:p>
+            <w:pPr>
+              <w:jc w:val="center"/>
+              <w:rPr>
+                <w:rFonts w:ascii="CMU Serif" w:hAnsi="CMU Serif" w:cs="CMU Serif"/>
+                <w:sz w:val="24"/>
+                <w:szCs w:val="32"/>
+              </w:rPr>
+            </w:pPr>
+            <w:r>
+              <w:rPr>
+                <w:rFonts w:ascii="CMU Serif" w:hAnsi="CMU Serif" w:cs="CMU Serif"/>
+                <w:sz w:val="24"/>
+                <w:szCs w:val="32"/>
+              </w:rPr>
+              <w:t>35.39925</w:t>
+            </w:r>
+          </w:p>
+        </w:tc>
+        <w:tc>
+          <w:tcPr>
+            <w:tcW w:w="1608" w:type="dxa"/>
+            <w:vAlign w:val="center"/>
+          </w:tcPr>
+          <w:p>
+            <w:pPr>
+              <w:jc w:val="center"/>
+              <w:rPr>
+                <w:rFonts w:ascii="CMU Serif" w:hAnsi="CMU Serif" w:cs="CMU Serif"/>
+                <w:sz w:val="24"/>
+                <w:szCs w:val="32"/>
+              </w:rPr>
+            </w:pPr>
+            <w:r>
+              <w:rPr>
+                <w:rFonts w:ascii="CMU Serif" w:hAnsi="CMU Serif" w:cs="CMU Serif"/>
+                <w:sz w:val="24"/>
+                <w:szCs w:val="32"/>
+              </w:rPr>
+              <w:t>-</w:t>
+            </w:r>
+          </w:p>
+        </w:tc>
+      </w:tr>
+      <w:tr>
+        <w:tc>
+          <w:tcPr>
+            <w:tcW w:w="1986" w:type="dxa"/>
+            <w:vAlign w:val="center"/>
+          </w:tcPr>
+          <w:p>
+            <w:pPr>
+              <w:jc w:val="center"/>
+              <w:rPr>
+                <w:rFonts w:ascii="CMU Serif" w:hAnsi="CMU Serif" w:cs="CMU Serif"/>
+                <w:sz w:val="24"/>
+                <w:szCs w:val="32"/>
+              </w:rPr>
+            </w:pPr>
+            <w:r>
+              <w:rPr>
+                <w:rFonts w:ascii="CMU Serif" w:hAnsi="CMU Serif" w:cs="CMU Serif"/>
+                <w:sz w:val="24"/>
+                <w:szCs w:val="32"/>
+              </w:rPr>
+              <w:t>August</w:t>
+            </w:r>
+          </w:p>
+        </w:tc>
+        <w:tc>
+          <w:tcPr>
+            <w:tcW w:w="1918" w:type="dxa"/>
+            <w:vAlign w:val="center"/>
+          </w:tcPr>
+          <w:p>
+            <w:pPr>
+              <w:jc w:val="center"/>
+              <w:rPr>
+                <w:rFonts w:ascii="CMU Serif" w:hAnsi="CMU Serif" w:cs="CMU Serif"/>
+                <w:sz w:val="24"/>
+                <w:szCs w:val="32"/>
+              </w:rPr>
+            </w:pPr>
+            <w:r>
+              <w:rPr>
+                <w:rFonts w:ascii="CMU Serif" w:hAnsi="CMU Serif" w:cs="CMU Serif"/>
+                <w:sz w:val="24"/>
+                <w:szCs w:val="32"/>
+              </w:rPr>
+              <w:t>16.41748</w:t>
+            </w:r>
+          </w:p>
+        </w:tc>
+        <w:tc>
+          <w:tcPr>
+            <w:tcW w:w="1919" w:type="dxa"/>
+            <w:vAlign w:val="center"/>
+          </w:tcPr>
+          <w:p>
+            <w:pPr>
+              <w:jc w:val="center"/>
+              <w:rPr>
+                <w:rFonts w:ascii="CMU Serif" w:hAnsi="CMU Serif" w:cs="CMU Serif"/>
+                <w:sz w:val="24"/>
+                <w:szCs w:val="32"/>
+              </w:rPr>
+            </w:pPr>
+            <w:r>
+              <w:rPr>
+                <w:rFonts w:ascii="CMU Serif" w:hAnsi="CMU Serif" w:cs="CMU Serif"/>
+                <w:sz w:val="24"/>
+                <w:szCs w:val="32"/>
+              </w:rPr>
+              <w:t>23.62966</w:t>
+            </w:r>
+          </w:p>
+        </w:tc>
+        <w:tc>
+          <w:tcPr>
+            <w:tcW w:w="1919" w:type="dxa"/>
+            <w:vAlign w:val="center"/>
+          </w:tcPr>
+          <w:p>
+            <w:pPr>
+              <w:jc w:val="center"/>
+              <w:rPr>
+                <w:rFonts w:ascii="CMU Serif" w:hAnsi="CMU Serif" w:cs="CMU Serif"/>
+                <w:sz w:val="24"/>
+                <w:szCs w:val="32"/>
+              </w:rPr>
+            </w:pPr>
+            <w:r>
+              <w:rPr>
+                <w:rFonts w:ascii="CMU Serif" w:hAnsi="CMU Serif" w:cs="CMU Serif"/>
+                <w:sz w:val="24"/>
+                <w:szCs w:val="32"/>
+              </w:rPr>
+              <w:t>30.84184</w:t>
+            </w:r>
+          </w:p>
+        </w:tc>
+        <w:tc>
+          <w:tcPr>
+            <w:tcW w:w="1608" w:type="dxa"/>
+            <w:vAlign w:val="center"/>
+          </w:tcPr>
+          <w:p>
+            <w:pPr>
+              <w:jc w:val="center"/>
+              <w:rPr>
+                <w:rFonts w:ascii="CMU Serif" w:hAnsi="CMU Serif" w:cs="CMU Serif"/>
+                <w:sz w:val="24"/>
+                <w:szCs w:val="32"/>
+              </w:rPr>
+            </w:pPr>
+            <w:r>
+              <w:rPr>
+                <w:rFonts w:ascii="CMU Serif" w:hAnsi="CMU Serif" w:cs="CMU Serif"/>
+                <w:sz w:val="24"/>
+                <w:szCs w:val="32"/>
+              </w:rPr>
+              <w:t>-</w:t>
+            </w:r>
+          </w:p>
+        </w:tc>
+      </w:tr>
+      <w:tr>
+        <w:tc>
+          <w:tcPr>
+            <w:tcW w:w="1986" w:type="dxa"/>
+            <w:vAlign w:val="center"/>
+          </w:tcPr>
+          <w:p>
+            <w:pPr>
+              <w:jc w:val="center"/>
+              <w:rPr>
+                <w:rFonts w:ascii="CMU Serif" w:hAnsi="CMU Serif" w:cs="CMU Serif"/>
+                <w:sz w:val="24"/>
+                <w:szCs w:val="32"/>
+              </w:rPr>
+            </w:pPr>
+            <w:r>
+              <w:rPr>
+                <w:rFonts w:ascii="CMU Serif" w:hAnsi="CMU Serif" w:cs="CMU Serif"/>
+                <w:sz w:val="24"/>
+                <w:szCs w:val="32"/>
+              </w:rPr>
+              <w:t>September</w:t>
+            </w:r>
+          </w:p>
+        </w:tc>
+        <w:tc>
+          <w:tcPr>
+            <w:tcW w:w="1918" w:type="dxa"/>
+            <w:vAlign w:val="center"/>
+          </w:tcPr>
+          <w:p>
+            <w:pPr>
+              <w:jc w:val="center"/>
+              <w:rPr>
+                <w:rFonts w:ascii="CMU Serif" w:hAnsi="CMU Serif" w:cs="CMU Serif"/>
+                <w:sz w:val="24"/>
+                <w:szCs w:val="32"/>
+              </w:rPr>
+            </w:pPr>
+            <w:r>
+              <w:rPr>
+                <w:rFonts w:ascii="CMU Serif" w:hAnsi="CMU Serif" w:cs="CMU Serif"/>
+                <w:sz w:val="24"/>
+                <w:szCs w:val="32"/>
+              </w:rPr>
+              <w:t>14.17302</w:t>
+            </w:r>
+          </w:p>
+        </w:tc>
+        <w:tc>
+          <w:tcPr>
+            <w:tcW w:w="1919" w:type="dxa"/>
+            <w:vAlign w:val="center"/>
+          </w:tcPr>
+          <w:p>
+            <w:pPr>
+              <w:jc w:val="center"/>
+              <w:rPr>
+                <w:rFonts w:ascii="CMU Serif" w:hAnsi="CMU Serif" w:cs="CMU Serif"/>
+                <w:sz w:val="24"/>
+                <w:szCs w:val="32"/>
+              </w:rPr>
+            </w:pPr>
+            <w:r>
+              <w:rPr>
+                <w:rFonts w:ascii="CMU Serif" w:hAnsi="CMU Serif" w:cs="CMU Serif"/>
+                <w:sz w:val="24"/>
+                <w:szCs w:val="32"/>
+              </w:rPr>
+              <w:t>21.39087</w:t>
+            </w:r>
+          </w:p>
+        </w:tc>
+        <w:tc>
+          <w:tcPr>
+            <w:tcW w:w="1919" w:type="dxa"/>
+            <w:vAlign w:val="center"/>
+          </w:tcPr>
+          <w:p>
+            <w:pPr>
+              <w:jc w:val="center"/>
+              <w:rPr>
+                <w:rFonts w:ascii="CMU Serif" w:hAnsi="CMU Serif" w:cs="CMU Serif"/>
+                <w:sz w:val="24"/>
+                <w:szCs w:val="32"/>
+              </w:rPr>
+            </w:pPr>
+            <w:r>
+              <w:rPr>
+                <w:rFonts w:ascii="CMU Serif" w:hAnsi="CMU Serif" w:cs="CMU Serif"/>
+                <w:sz w:val="24"/>
+                <w:szCs w:val="32"/>
+              </w:rPr>
+              <w:t>28.60871</w:t>
+            </w:r>
+          </w:p>
+        </w:tc>
+        <w:tc>
+          <w:tcPr>
+            <w:tcW w:w="1608" w:type="dxa"/>
+            <w:vAlign w:val="center"/>
+          </w:tcPr>
+          <w:p>
+            <w:pPr>
+              <w:jc w:val="center"/>
+              <w:rPr>
+                <w:rFonts w:ascii="CMU Serif" w:hAnsi="CMU Serif" w:cs="CMU Serif"/>
+                <w:sz w:val="24"/>
+                <w:szCs w:val="32"/>
+              </w:rPr>
+            </w:pPr>
+            <w:r>
+              <w:rPr>
+                <w:rFonts w:ascii="CMU Serif" w:hAnsi="CMU Serif" w:cs="CMU Serif"/>
+                <w:sz w:val="24"/>
+                <w:szCs w:val="32"/>
+              </w:rPr>
+              <w:t>-</w:t>
+            </w:r>
+          </w:p>
+        </w:tc>
+      </w:tr>
+      <w:tr>
+        <w:tc>
+          <w:tcPr>
+            <w:tcW w:w="1986" w:type="dxa"/>
+            <w:vAlign w:val="center"/>
+          </w:tcPr>
+          <w:p>
+            <w:pPr>
+              <w:jc w:val="center"/>
+              <w:rPr>
+                <w:rFonts w:ascii="CMU Serif" w:hAnsi="CMU Serif" w:cs="CMU Serif"/>
+                <w:sz w:val="24"/>
+                <w:szCs w:val="32"/>
+              </w:rPr>
+            </w:pPr>
+            <w:r>
+              <w:rPr>
+                <w:rFonts w:ascii="CMU Serif" w:hAnsi="CMU Serif" w:cs="CMU Serif"/>
+                <w:sz w:val="24"/>
+                <w:szCs w:val="32"/>
+              </w:rPr>
+              <w:t>October</w:t>
+            </w:r>
+          </w:p>
+        </w:tc>
+        <w:tc>
+          <w:tcPr>
+            <w:tcW w:w="1918" w:type="dxa"/>
+            <w:vAlign w:val="center"/>
+          </w:tcPr>
+          <w:p>
+            <w:pPr>
+              <w:jc w:val="center"/>
+              <w:rPr>
+                <w:rFonts w:ascii="CMU Serif" w:hAnsi="CMU Serif" w:cs="CMU Serif"/>
+                <w:sz w:val="24"/>
+                <w:szCs w:val="32"/>
+              </w:rPr>
+            </w:pPr>
+            <w:r>
+              <w:rPr>
+                <w:rFonts w:ascii="CMU Serif" w:hAnsi="CMU Serif" w:cs="CMU Serif"/>
+                <w:sz w:val="24"/>
+                <w:szCs w:val="32"/>
+              </w:rPr>
+              <w:t>14.54228</w:t>
+            </w:r>
+          </w:p>
+        </w:tc>
+        <w:tc>
+          <w:tcPr>
+            <w:tcW w:w="1919" w:type="dxa"/>
+            <w:vAlign w:val="center"/>
+          </w:tcPr>
+          <w:p>
+            <w:pPr>
+              <w:jc w:val="center"/>
+              <w:rPr>
+                <w:rFonts w:ascii="CMU Serif" w:hAnsi="CMU Serif" w:cs="CMU Serif"/>
+                <w:sz w:val="24"/>
+                <w:szCs w:val="32"/>
+              </w:rPr>
+            </w:pPr>
+            <w:r>
+              <w:rPr>
+                <w:rFonts w:ascii="CMU Serif" w:hAnsi="CMU Serif" w:cs="CMU Serif"/>
+                <w:sz w:val="24"/>
+                <w:szCs w:val="32"/>
+              </w:rPr>
+              <w:t>21.76793</w:t>
+            </w:r>
+          </w:p>
+        </w:tc>
+        <w:tc>
+          <w:tcPr>
+            <w:tcW w:w="1919" w:type="dxa"/>
+            <w:vAlign w:val="center"/>
+          </w:tcPr>
+          <w:p>
+            <w:pPr>
+              <w:jc w:val="center"/>
+              <w:rPr>
+                <w:rFonts w:ascii="CMU Serif" w:hAnsi="CMU Serif" w:cs="CMU Serif"/>
+                <w:sz w:val="24"/>
+                <w:szCs w:val="32"/>
+              </w:rPr>
+            </w:pPr>
+            <w:r>
+              <w:rPr>
+                <w:rFonts w:ascii="CMU Serif" w:hAnsi="CMU Serif" w:cs="CMU Serif"/>
+                <w:sz w:val="24"/>
+                <w:szCs w:val="32"/>
+              </w:rPr>
+              <w:t>28.99359</w:t>
+            </w:r>
+          </w:p>
+        </w:tc>
+        <w:tc>
+          <w:tcPr>
+            <w:tcW w:w="1608" w:type="dxa"/>
+            <w:vAlign w:val="center"/>
+          </w:tcPr>
+          <w:p>
+            <w:pPr>
+              <w:jc w:val="center"/>
+              <w:rPr>
+                <w:rFonts w:ascii="CMU Serif" w:hAnsi="CMU Serif" w:cs="CMU Serif"/>
+                <w:sz w:val="24"/>
+                <w:szCs w:val="32"/>
+              </w:rPr>
+            </w:pPr>
+            <w:r>
+              <w:rPr>
+                <w:rFonts w:ascii="CMU Serif" w:hAnsi="CMU Serif" w:cs="CMU Serif"/>
+                <w:sz w:val="24"/>
+                <w:szCs w:val="32"/>
+              </w:rPr>
+              <w:t>-</w:t>
+            </w:r>
+          </w:p>
+        </w:tc>
+      </w:tr>
+      <w:tr>
+        <w:tc>
+          <w:tcPr>
+            <w:tcW w:w="1986" w:type="dxa"/>
+            <w:vAlign w:val="center"/>
+          </w:tcPr>
+          <w:p>
+            <w:pPr>
+              <w:jc w:val="center"/>
+              <w:rPr>
+                <w:rFonts w:ascii="CMU Serif" w:hAnsi="CMU Serif" w:cs="CMU Serif"/>
+                <w:sz w:val="24"/>
+                <w:szCs w:val="32"/>
+              </w:rPr>
+            </w:pPr>
+            <w:r>
+              <w:rPr>
+                <w:rFonts w:ascii="CMU Serif" w:hAnsi="CMU Serif" w:cs="CMU Serif"/>
+                <w:sz w:val="24"/>
+                <w:szCs w:val="32"/>
+              </w:rPr>
+              <w:t>November</w:t>
+            </w:r>
+          </w:p>
+        </w:tc>
+        <w:tc>
+          <w:tcPr>
+            <w:tcW w:w="1918" w:type="dxa"/>
+            <w:vAlign w:val="center"/>
+          </w:tcPr>
+          <w:p>
+            <w:pPr>
+              <w:jc w:val="center"/>
+              <w:rPr>
+                <w:rFonts w:ascii="CMU Serif" w:hAnsi="CMU Serif" w:cs="CMU Serif"/>
+                <w:sz w:val="24"/>
+                <w:szCs w:val="32"/>
+              </w:rPr>
+            </w:pPr>
+            <w:r>
+              <w:rPr>
+                <w:rFonts w:ascii="CMU Serif" w:hAnsi="CMU Serif" w:cs="CMU Serif"/>
+                <w:sz w:val="24"/>
+                <w:szCs w:val="32"/>
+              </w:rPr>
+              <w:t>17.24260</w:t>
+            </w:r>
+          </w:p>
+        </w:tc>
+        <w:tc>
+          <w:tcPr>
+            <w:tcW w:w="1919" w:type="dxa"/>
+            <w:vAlign w:val="center"/>
+          </w:tcPr>
+          <w:p>
+            <w:pPr>
+              <w:jc w:val="center"/>
+              <w:rPr>
+                <w:rFonts w:ascii="CMU Serif" w:hAnsi="CMU Serif" w:cs="CMU Serif"/>
+                <w:sz w:val="24"/>
+                <w:szCs w:val="32"/>
+              </w:rPr>
+            </w:pPr>
+            <w:r>
+              <w:rPr>
+                <w:rFonts w:ascii="CMU Serif" w:hAnsi="CMU Serif" w:cs="CMU Serif"/>
+                <w:sz w:val="24"/>
+                <w:szCs w:val="32"/>
+              </w:rPr>
+              <w:t>24.47274</w:t>
+            </w:r>
+          </w:p>
+        </w:tc>
+        <w:tc>
+          <w:tcPr>
+            <w:tcW w:w="1919" w:type="dxa"/>
+            <w:vAlign w:val="center"/>
+          </w:tcPr>
+          <w:p>
+            <w:pPr>
+              <w:jc w:val="center"/>
+              <w:rPr>
+                <w:rFonts w:ascii="CMU Serif" w:hAnsi="CMU Serif" w:cs="CMU Serif"/>
+                <w:sz w:val="24"/>
+                <w:szCs w:val="32"/>
+              </w:rPr>
+            </w:pPr>
+            <w:r>
+              <w:rPr>
+                <w:rFonts w:ascii="CMU Serif" w:hAnsi="CMU Serif" w:cs="CMU Serif"/>
+                <w:sz w:val="24"/>
+                <w:szCs w:val="32"/>
+              </w:rPr>
+              <w:t>31.70288</w:t>
+            </w:r>
+          </w:p>
+        </w:tc>
+        <w:tc>
+          <w:tcPr>
+            <w:tcW w:w="1608" w:type="dxa"/>
+            <w:vAlign w:val="center"/>
+          </w:tcPr>
+          <w:p>
+            <w:pPr>
+              <w:jc w:val="center"/>
+              <w:rPr>
+                <w:rFonts w:ascii="CMU Serif" w:hAnsi="CMU Serif" w:cs="CMU Serif"/>
+                <w:sz w:val="24"/>
+                <w:szCs w:val="32"/>
+              </w:rPr>
+            </w:pPr>
+            <w:r>
+              <w:rPr>
+                <w:rFonts w:ascii="CMU Serif" w:hAnsi="CMU Serif" w:cs="CMU Serif"/>
+                <w:sz w:val="24"/>
+                <w:szCs w:val="32"/>
+              </w:rPr>
+              <w:t>-</w:t>
+            </w:r>
+          </w:p>
+        </w:tc>
+      </w:tr>
+      <w:tr>
+        <w:trPr>
+          <w:trHeight w:val="296"/>
+        </w:trPr>
+        <w:tc>
+          <w:tcPr>
+            <w:tcW w:w="1986" w:type="dxa"/>
+            <w:vAlign w:val="center"/>
+          </w:tcPr>
+          <w:p>
+            <w:pPr>
+              <w:jc w:val="center"/>
+              <w:rPr>
+                <w:rFonts w:ascii="CMU Serif" w:hAnsi="CMU Serif" w:cs="CMU Serif"/>
+                <w:sz w:val="24"/>
+                <w:szCs w:val="32"/>
+              </w:rPr>
+            </w:pPr>
+            <w:r>
+              <w:rPr>
+                <w:rFonts w:ascii="CMU Serif" w:hAnsi="CMU Serif" w:cs="CMU Serif"/>
+                <w:sz w:val="24"/>
+                <w:szCs w:val="32"/>
+              </w:rPr>
+              <w:t>December</w:t>
+            </w:r>
+          </w:p>
+        </w:tc>
+        <w:tc>
+          <w:tcPr>
+            <w:tcW w:w="1918" w:type="dxa"/>
+            <w:vAlign w:val="center"/>
+          </w:tcPr>
+          <w:p>
+            <w:pPr>
+              <w:jc w:val="center"/>
+              <w:rPr>
+                <w:rFonts w:ascii="CMU Serif" w:hAnsi="CMU Serif" w:cs="CMU Serif"/>
+                <w:sz w:val="24"/>
+                <w:szCs w:val="32"/>
+              </w:rPr>
+            </w:pPr>
+            <w:r>
+              <w:rPr>
+                <w:rFonts w:ascii="CMU Serif" w:hAnsi="CMU Serif" w:cs="CMU Serif"/>
+                <w:sz w:val="24"/>
+                <w:szCs w:val="32"/>
+              </w:rPr>
+              <w:t>21.29829</w:t>
+            </w:r>
+          </w:p>
+        </w:tc>
+        <w:tc>
+          <w:tcPr>
+            <w:tcW w:w="1919" w:type="dxa"/>
+            <w:vAlign w:val="center"/>
+          </w:tcPr>
+          <w:p>
+            <w:pPr>
+              <w:jc w:val="center"/>
+              <w:rPr>
+                <w:rFonts w:ascii="CMU Serif" w:hAnsi="CMU Serif" w:cs="CMU Serif"/>
+                <w:sz w:val="24"/>
+                <w:szCs w:val="32"/>
+              </w:rPr>
+            </w:pPr>
+            <w:r>
+              <w:rPr>
+                <w:rFonts w:ascii="CMU Serif" w:hAnsi="CMU Serif" w:cs="CMU Serif"/>
+                <w:sz w:val="24"/>
+                <w:szCs w:val="32"/>
+              </w:rPr>
+              <w:t>28.53383</w:t>
+            </w:r>
+          </w:p>
+        </w:tc>
+        <w:tc>
+          <w:tcPr>
+            <w:tcW w:w="1919" w:type="dxa"/>
+            <w:vAlign w:val="center"/>
+          </w:tcPr>
+          <w:p>
+            <w:pPr>
+              <w:jc w:val="center"/>
+              <w:rPr>
+                <w:rFonts w:ascii="CMU Serif" w:hAnsi="CMU Serif" w:cs="CMU Serif"/>
+                <w:sz w:val="24"/>
+                <w:szCs w:val="32"/>
+              </w:rPr>
+            </w:pPr>
+            <w:r>
+              <w:rPr>
+                <w:rFonts w:ascii="CMU Serif" w:hAnsi="CMU Serif" w:cs="CMU Serif"/>
+                <w:sz w:val="24"/>
+                <w:szCs w:val="32"/>
+              </w:rPr>
+              <w:t>35.76937</w:t>
+            </w:r>
+          </w:p>
+        </w:tc>
+        <w:tc>
+          <w:tcPr>
+            <w:tcW w:w="1608" w:type="dxa"/>
+            <w:vAlign w:val="center"/>
+          </w:tcPr>
+          <w:p>
+            <w:pPr>
+              <w:jc w:val="center"/>
+              <w:rPr>
+                <w:rFonts w:ascii="CMU Serif" w:hAnsi="CMU Serif" w:cs="CMU Serif"/>
+                <w:sz w:val="24"/>
+                <w:szCs w:val="32"/>
+              </w:rPr>
+            </w:pPr>
+            <w:r>
+              <w:rPr>
+                <w:rFonts w:ascii="CMU Serif" w:hAnsi="CMU Serif" w:cs="CMU Serif"/>
+                <w:sz w:val="24"/>
+                <w:szCs w:val="32"/>
+              </w:rPr>
+              <w:t>-</w:t>
+            </w:r>
+          </w:p>
+        </w:tc>
+      </w:tr>
+    </w:tbl>
+    <w:p>
+      <w:pPr>
+        <w:jc w:val="center"/>
+        <w:rPr>
+          <w:rFonts w:ascii="CMU Serif" w:hAnsi="CMU Serif" w:cs="CMU Serif"/>
+          <w:sz w:val="24"/>
+          <w:szCs w:val="32"/>
+        </w:rPr>
+      </w:pPr>
+    </w:p>
+    <w:p>
+      <w:pPr>
+        <w:rPr>
+          <w:rFonts w:ascii="CMU Serif" w:hAnsi="CMU Serif" w:cs="CMU Serif"/>
+          <w:sz w:val="24"/>
+          <w:szCs w:val="32"/>
+        </w:rPr>
+      </w:pPr>
+      <w:r>
+        <w:rPr>
+          <w:rFonts w:ascii="CMU Serif" w:hAnsi="CMU Serif" w:cs="CMU Serif"/>
+          <w:b/>
+          <w:sz w:val="24"/>
+          <w:szCs w:val="32"/>
+        </w:rPr>
+        <w:t>4.1.5</w:t>
+      </w:r>
+      <w:r>
+        <w:rPr>
+          <w:rFonts w:ascii="CMU Serif" w:hAnsi="CMU Serif" w:cs="CMU Serif"/>
+          <w:b/>
+          <w:sz w:val="24"/>
+          <w:szCs w:val="32"/>
+        </w:rPr>
+        <w:tab/>
+        <w:t>Forecast Comparison</w:t>
+      </w:r>
+    </w:p>
+    <w:p>
+      <w:pPr>
+        <w:rPr>
+          <w:rFonts w:ascii="CMU Serif" w:hAnsi="CMU Serif" w:cs="CMU Serif"/>
+          <w:sz w:val="24"/>
+          <w:szCs w:val="32"/>
+        </w:rPr>
+      </w:pPr>
+      <w:r>
+        <w:rPr>
+          <w:rFonts w:ascii="CMU Serif" w:hAnsi="CMU Serif" w:cs="CMU Serif"/>
+          <w:sz w:val="24"/>
+          <w:szCs w:val="32"/>
+        </w:rPr>
+        <w:t xml:space="preserve">To check the accuracy of the model for Trinity Lake Reservoir, the same modeling process was repeated for the 2014 year. The comparison between forecasts and 95% prediction interval is presented below in </w:t>
+      </w:r>
+      <w:r>
+        <w:rPr>
+          <w:rFonts w:ascii="CMU Serif" w:hAnsi="CMU Serif" w:cs="CMU Serif"/>
+          <w:b/>
+          <w:sz w:val="24"/>
+          <w:szCs w:val="32"/>
+        </w:rPr>
+        <w:t>Figure 5</w:t>
+      </w:r>
+      <w:r>
+        <w:rPr>
+          <w:rFonts w:ascii="CMU Serif" w:hAnsi="CMU Serif" w:cs="CMU Serif"/>
+          <w:sz w:val="24"/>
+          <w:szCs w:val="32"/>
+        </w:rPr>
+        <w:t>.</w:t>
+      </w:r>
+    </w:p>
+    <w:p>
+      <w:pPr>
+        <w:rPr>
+          <w:rFonts w:ascii="CMU Serif" w:hAnsi="CMU Serif" w:cs="CMU Serif"/>
+          <w:sz w:val="24"/>
+          <w:szCs w:val="32"/>
+        </w:rPr>
+      </w:pPr>
       <w:r>
         <w:rPr>
           <w:rFonts w:ascii="CMU Serif" w:hAnsi="CMU Serif" w:cs="CMU Serif"/>
@@ -3949,18 +5663,18 @@
           <w:lang w:eastAsia="en-US"/>
         </w:rPr>
         <w:drawing>
-          <wp:inline distT="0" distB="0" distL="0" distR="0" wp14:anchorId="060BB12C" wp14:editId="69292537">
+          <wp:inline distT="0" distB="0" distL="0" distR="0" wp14:anchorId="6C78A562" wp14:editId="46711846">
             <wp:extent cx="2971800" cy="2971800"/>
             <wp:effectExtent l="0" t="0" r="0" b="0"/>
-            <wp:docPr id="6" name="Picture 6"/>
+            <wp:docPr id="5" name="Picture 5"/>
             <wp:cNvGraphicFramePr>
-              <a:graphicFrameLocks xmlns:a="http://schemas.openxmlformats.org/drawingml/2006/main" noChangeAspect="1"/>
+              <a:graphicFrameLocks xmlns:a="http://schemas.openxmlformats.org/drawingml/2006/main"/>
             </wp:cNvGraphicFramePr>
             <a:graphic xmlns:a="http://schemas.openxmlformats.org/drawingml/2006/main">
               <a:graphicData uri="http://schemas.openxmlformats.org/drawingml/2006/picture">
                 <pic:pic xmlns:pic="http://schemas.openxmlformats.org/drawingml/2006/picture">
                   <pic:nvPicPr>
-                    <pic:cNvPr id="6" name="CLE_2016_forc_zoom.png"/>
+                    <pic:cNvPr id="5" name="CLE_forc_2014_zoom.png"/>
                     <pic:cNvPicPr/>
                   </pic:nvPicPr>
                   <pic:blipFill>
@@ -3990,6 +5704,56 @@
           </wp:inline>
         </w:drawing>
       </w:r>
+      <w:r>
+        <w:rPr>
+          <w:rFonts w:ascii="CMU Serif" w:hAnsi="CMU Serif" w:cs="CMU Serif"/>
+          <w:noProof/>
+          <w:sz w:val="24"/>
+          <w:szCs w:val="32"/>
+          <w:lang w:eastAsia="en-US"/>
+        </w:rPr>
+        <w:drawing>
+          <wp:inline distT="0" distB="0" distL="0" distR="0" wp14:anchorId="530F9A29" wp14:editId="3D2A576B">
+            <wp:extent cx="2971800" cy="2971800"/>
+            <wp:effectExtent l="0" t="0" r="0" b="0"/>
+            <wp:docPr id="9" name="Picture 9"/>
+            <wp:cNvGraphicFramePr>
+              <a:graphicFrameLocks xmlns:a="http://schemas.openxmlformats.org/drawingml/2006/main"/>
+            </wp:cNvGraphicFramePr>
+            <a:graphic xmlns:a="http://schemas.openxmlformats.org/drawingml/2006/main">
+              <a:graphicData uri="http://schemas.openxmlformats.org/drawingml/2006/picture">
+                <pic:pic xmlns:pic="http://schemas.openxmlformats.org/drawingml/2006/picture">
+                  <pic:nvPicPr>
+                    <pic:cNvPr id="9" name="CLE_2016_forc_zoom.png"/>
+                    <pic:cNvPicPr/>
+                  </pic:nvPicPr>
+                  <pic:blipFill>
+                    <a:blip r:embed="rId11">
+                      <a:extLst>
+                        <a:ext uri="{28A0092B-C50C-407E-A947-70E740481C1C}">
+                          <a14:useLocalDpi xmlns:a14="http://schemas.microsoft.com/office/drawing/2010/main" val="0"/>
+                        </a:ext>
+                      </a:extLst>
+                    </a:blip>
+                    <a:stretch>
+                      <a:fillRect/>
+                    </a:stretch>
+                  </pic:blipFill>
+                  <pic:spPr>
+                    <a:xfrm>
+                      <a:off x="0" y="0"/>
+                      <a:ext cx="2971800" cy="2971800"/>
+                    </a:xfrm>
+                    <a:prstGeom prst="rect">
+                      <a:avLst/>
+                    </a:prstGeom>
+                  </pic:spPr>
+                </pic:pic>
+              </a:graphicData>
+            </a:graphic>
+          </wp:inline>
+        </w:drawing>
+      </w:r>
     </w:p>
     <w:p>
       <w:pPr>
@@ -4007,1344 +5771,6 @@
           <w:sz w:val="24"/>
           <w:szCs w:val="32"/>
         </w:rPr>
-        <w:t>Table 1.</w:t>
-      </w:r>
-      <w:r>
-        <w:rPr>
-          <w:rFonts w:ascii="CMU Serif" w:hAnsi="CMU Serif" w:cs="CMU Serif"/>
-          <w:sz w:val="24"/>
-          <w:szCs w:val="32"/>
-        </w:rPr>
-        <w:t xml:space="preserve"> Numerical values for 2016 point forecast and 95% prediction interval for Trinity Lake Reservoir (CLE). </w:t>
-      </w:r>
-    </w:p>
-    <w:tbl>
-      <w:tblPr>
-        <w:tblStyle w:val="TableGrid"/>
-        <w:tblW w:w="0" w:type="auto"/>
-        <w:tblLook w:val="04A0" w:firstRow="1" w:lastRow="0" w:firstColumn="1" w:lastColumn="0" w:noHBand="0" w:noVBand="1"/>
-      </w:tblPr>
-      <w:tblGrid>
-        <w:gridCol w:w="2337"/>
-        <w:gridCol w:w="2337"/>
-        <w:gridCol w:w="2338"/>
-        <w:gridCol w:w="2338"/>
-      </w:tblGrid>
-      <w:tr>
-        <w:tc>
-          <w:tcPr>
-            <w:tcW w:w="2337" w:type="dxa"/>
-          </w:tcPr>
-          <w:p>
-            <w:pPr>
-              <w:jc w:val="center"/>
-              <w:rPr>
-                <w:rFonts w:ascii="CMU Serif" w:hAnsi="CMU Serif" w:cs="CMU Serif"/>
-                <w:sz w:val="24"/>
-                <w:szCs w:val="32"/>
-              </w:rPr>
-            </w:pPr>
-            <w:r>
-              <w:rPr>
-                <w:rFonts w:ascii="CMU Serif" w:hAnsi="CMU Serif" w:cs="CMU Serif"/>
-                <w:sz w:val="24"/>
-                <w:szCs w:val="32"/>
-              </w:rPr>
-              <w:t>Month</w:t>
-            </w:r>
-          </w:p>
-        </w:tc>
-        <w:tc>
-          <w:tcPr>
-            <w:tcW w:w="2337" w:type="dxa"/>
-          </w:tcPr>
-          <w:p>
-            <w:pPr>
-              <w:jc w:val="center"/>
-              <w:rPr>
-                <w:rFonts w:ascii="CMU Serif" w:hAnsi="CMU Serif" w:cs="CMU Serif"/>
-                <w:sz w:val="24"/>
-                <w:szCs w:val="32"/>
-              </w:rPr>
-            </w:pPr>
-            <w:r>
-              <w:rPr>
-                <w:rFonts w:ascii="CMU Serif" w:hAnsi="CMU Serif" w:cs="CMU Serif"/>
-                <w:sz w:val="24"/>
-                <w:szCs w:val="32"/>
-              </w:rPr>
-              <w:t>Lower 95%</w:t>
-            </w:r>
-          </w:p>
-        </w:tc>
-        <w:tc>
-          <w:tcPr>
-            <w:tcW w:w="2338" w:type="dxa"/>
-          </w:tcPr>
-          <w:p>
-            <w:pPr>
-              <w:jc w:val="center"/>
-              <w:rPr>
-                <w:rFonts w:ascii="CMU Serif" w:hAnsi="CMU Serif" w:cs="CMU Serif"/>
-                <w:sz w:val="24"/>
-                <w:szCs w:val="32"/>
-              </w:rPr>
-            </w:pPr>
-            <w:r>
-              <w:rPr>
-                <w:rFonts w:ascii="CMU Serif" w:hAnsi="CMU Serif" w:cs="CMU Serif"/>
-                <w:sz w:val="24"/>
-                <w:szCs w:val="32"/>
-              </w:rPr>
-              <w:t>Point</w:t>
-            </w:r>
-          </w:p>
-        </w:tc>
-        <w:tc>
-          <w:tcPr>
-            <w:tcW w:w="2338" w:type="dxa"/>
-          </w:tcPr>
-          <w:p>
-            <w:pPr>
-              <w:jc w:val="center"/>
-              <w:rPr>
-                <w:rFonts w:ascii="CMU Serif" w:hAnsi="CMU Serif" w:cs="CMU Serif"/>
-                <w:sz w:val="24"/>
-                <w:szCs w:val="32"/>
-              </w:rPr>
-            </w:pPr>
-            <w:r>
-              <w:rPr>
-                <w:rFonts w:ascii="CMU Serif" w:hAnsi="CMU Serif" w:cs="CMU Serif"/>
-                <w:sz w:val="24"/>
-                <w:szCs w:val="32"/>
-              </w:rPr>
-              <w:t>Upper 95%</w:t>
-            </w:r>
-          </w:p>
-        </w:tc>
-      </w:tr>
-      <w:tr>
-        <w:tc>
-          <w:tcPr>
-            <w:tcW w:w="2337" w:type="dxa"/>
-          </w:tcPr>
-          <w:p>
-            <w:pPr>
-              <w:jc w:val="center"/>
-              <w:rPr>
-                <w:rFonts w:ascii="CMU Serif" w:hAnsi="CMU Serif" w:cs="CMU Serif"/>
-                <w:sz w:val="24"/>
-                <w:szCs w:val="32"/>
-              </w:rPr>
-            </w:pPr>
-            <w:r>
-              <w:rPr>
-                <w:rFonts w:ascii="CMU Serif" w:hAnsi="CMU Serif" w:cs="CMU Serif"/>
-                <w:sz w:val="24"/>
-                <w:szCs w:val="32"/>
-              </w:rPr>
-              <w:t>January</w:t>
-            </w:r>
-          </w:p>
-        </w:tc>
-        <w:tc>
-          <w:tcPr>
-            <w:tcW w:w="2337" w:type="dxa"/>
-          </w:tcPr>
-          <w:p>
-            <w:pPr>
-              <w:jc w:val="center"/>
-              <w:rPr>
-                <w:rFonts w:ascii="CMU Serif" w:hAnsi="CMU Serif" w:cs="CMU Serif"/>
-                <w:sz w:val="24"/>
-                <w:szCs w:val="32"/>
-              </w:rPr>
-            </w:pPr>
-            <w:r>
-              <w:rPr>
-                <w:rFonts w:ascii="CMU Serif" w:hAnsi="CMU Serif" w:cs="CMU Serif"/>
-                <w:sz w:val="24"/>
-                <w:szCs w:val="32"/>
-              </w:rPr>
-              <w:t>17.47742</w:t>
-            </w:r>
-          </w:p>
-        </w:tc>
-        <w:tc>
-          <w:tcPr>
-            <w:tcW w:w="2338" w:type="dxa"/>
-          </w:tcPr>
-          <w:p>
-            <w:pPr>
-              <w:jc w:val="center"/>
-              <w:rPr>
-                <w:rFonts w:ascii="CMU Serif" w:hAnsi="CMU Serif" w:cs="CMU Serif"/>
-                <w:sz w:val="24"/>
-                <w:szCs w:val="32"/>
-              </w:rPr>
-            </w:pPr>
-            <w:r>
-              <w:rPr>
-                <w:rFonts w:ascii="CMU Serif" w:hAnsi="CMU Serif" w:cs="CMU Serif"/>
-                <w:sz w:val="24"/>
-                <w:szCs w:val="32"/>
-              </w:rPr>
-              <w:t>24.28285</w:t>
-            </w:r>
-          </w:p>
-        </w:tc>
-        <w:tc>
-          <w:tcPr>
-            <w:tcW w:w="2338" w:type="dxa"/>
-          </w:tcPr>
-          <w:p>
-            <w:pPr>
-              <w:jc w:val="center"/>
-              <w:rPr>
-                <w:rFonts w:ascii="CMU Serif" w:hAnsi="CMU Serif" w:cs="CMU Serif"/>
-                <w:sz w:val="24"/>
-                <w:szCs w:val="32"/>
-              </w:rPr>
-            </w:pPr>
-            <w:r>
-              <w:rPr>
-                <w:rFonts w:ascii="CMU Serif" w:hAnsi="CMU Serif" w:cs="CMU Serif"/>
-                <w:sz w:val="24"/>
-                <w:szCs w:val="32"/>
-              </w:rPr>
-              <w:t>31.08828</w:t>
-            </w:r>
-          </w:p>
-        </w:tc>
-      </w:tr>
-      <w:tr>
-        <w:tc>
-          <w:tcPr>
-            <w:tcW w:w="2337" w:type="dxa"/>
-          </w:tcPr>
-          <w:p>
-            <w:pPr>
-              <w:jc w:val="center"/>
-              <w:rPr>
-                <w:rFonts w:ascii="CMU Serif" w:hAnsi="CMU Serif" w:cs="CMU Serif"/>
-                <w:sz w:val="24"/>
-                <w:szCs w:val="32"/>
-              </w:rPr>
-            </w:pPr>
-            <w:r>
-              <w:rPr>
-                <w:rFonts w:ascii="CMU Serif" w:hAnsi="CMU Serif" w:cs="CMU Serif"/>
-                <w:sz w:val="24"/>
-                <w:szCs w:val="32"/>
-              </w:rPr>
-              <w:t>February</w:t>
-            </w:r>
-          </w:p>
-        </w:tc>
-        <w:tc>
-          <w:tcPr>
-            <w:tcW w:w="2337" w:type="dxa"/>
-          </w:tcPr>
-          <w:p>
-            <w:pPr>
-              <w:jc w:val="center"/>
-              <w:rPr>
-                <w:rFonts w:ascii="CMU Serif" w:hAnsi="CMU Serif" w:cs="CMU Serif"/>
-                <w:sz w:val="24"/>
-                <w:szCs w:val="32"/>
-              </w:rPr>
-            </w:pPr>
-            <w:r>
-              <w:rPr>
-                <w:rFonts w:ascii="CMU Serif" w:hAnsi="CMU Serif" w:cs="CMU Serif"/>
-                <w:sz w:val="24"/>
-                <w:szCs w:val="32"/>
-              </w:rPr>
-              <w:t>22.05884</w:t>
-            </w:r>
-          </w:p>
-        </w:tc>
-        <w:tc>
-          <w:tcPr>
-            <w:tcW w:w="2338" w:type="dxa"/>
-          </w:tcPr>
-          <w:p>
-            <w:pPr>
-              <w:jc w:val="center"/>
-              <w:rPr>
-                <w:rFonts w:ascii="CMU Serif" w:hAnsi="CMU Serif" w:cs="CMU Serif"/>
-                <w:sz w:val="24"/>
-                <w:szCs w:val="32"/>
-              </w:rPr>
-            </w:pPr>
-            <w:r>
-              <w:rPr>
-                <w:rFonts w:ascii="CMU Serif" w:hAnsi="CMU Serif" w:cs="CMU Serif"/>
-                <w:sz w:val="24"/>
-                <w:szCs w:val="32"/>
-              </w:rPr>
-              <w:t>29.19314</w:t>
-            </w:r>
-          </w:p>
-        </w:tc>
-        <w:tc>
-          <w:tcPr>
-            <w:tcW w:w="2338" w:type="dxa"/>
-          </w:tcPr>
-          <w:p>
-            <w:pPr>
-              <w:jc w:val="center"/>
-              <w:rPr>
-                <w:rFonts w:ascii="CMU Serif" w:hAnsi="CMU Serif" w:cs="CMU Serif"/>
-                <w:sz w:val="24"/>
-                <w:szCs w:val="32"/>
-              </w:rPr>
-            </w:pPr>
-            <w:r>
-              <w:rPr>
-                <w:rFonts w:ascii="CMU Serif" w:hAnsi="CMU Serif" w:cs="CMU Serif"/>
-                <w:sz w:val="24"/>
-                <w:szCs w:val="32"/>
-              </w:rPr>
-              <w:t>36.32744</w:t>
-            </w:r>
-          </w:p>
-        </w:tc>
-      </w:tr>
-      <w:tr>
-        <w:tc>
-          <w:tcPr>
-            <w:tcW w:w="2337" w:type="dxa"/>
-          </w:tcPr>
-          <w:p>
-            <w:pPr>
-              <w:jc w:val="center"/>
-              <w:rPr>
-                <w:rFonts w:ascii="CMU Serif" w:hAnsi="CMU Serif" w:cs="CMU Serif"/>
-                <w:sz w:val="24"/>
-                <w:szCs w:val="32"/>
-              </w:rPr>
-            </w:pPr>
-            <w:r>
-              <w:rPr>
-                <w:rFonts w:ascii="CMU Serif" w:hAnsi="CMU Serif" w:cs="CMU Serif"/>
-                <w:sz w:val="24"/>
-                <w:szCs w:val="32"/>
-              </w:rPr>
-              <w:t>March</w:t>
-            </w:r>
-          </w:p>
-        </w:tc>
-        <w:tc>
-          <w:tcPr>
-            <w:tcW w:w="2337" w:type="dxa"/>
-          </w:tcPr>
-          <w:p>
-            <w:pPr>
-              <w:jc w:val="center"/>
-              <w:rPr>
-                <w:rFonts w:ascii="CMU Serif" w:hAnsi="CMU Serif" w:cs="CMU Serif"/>
-                <w:sz w:val="24"/>
-                <w:szCs w:val="32"/>
-              </w:rPr>
-            </w:pPr>
-            <w:r>
-              <w:rPr>
-                <w:rFonts w:ascii="CMU Serif" w:hAnsi="CMU Serif" w:cs="CMU Serif"/>
-                <w:sz w:val="24"/>
-                <w:szCs w:val="32"/>
-              </w:rPr>
-              <w:t>27.22113</w:t>
-            </w:r>
-          </w:p>
-        </w:tc>
-        <w:tc>
-          <w:tcPr>
-            <w:tcW w:w="2338" w:type="dxa"/>
-          </w:tcPr>
-          <w:p>
-            <w:pPr>
-              <w:jc w:val="center"/>
-              <w:rPr>
-                <w:rFonts w:ascii="CMU Serif" w:hAnsi="CMU Serif" w:cs="CMU Serif"/>
-                <w:sz w:val="24"/>
-                <w:szCs w:val="32"/>
-              </w:rPr>
-            </w:pPr>
-            <w:r>
-              <w:rPr>
-                <w:rFonts w:ascii="CMU Serif" w:hAnsi="CMU Serif" w:cs="CMU Serif"/>
-                <w:sz w:val="24"/>
-                <w:szCs w:val="32"/>
-              </w:rPr>
-              <w:t>34.40041</w:t>
-            </w:r>
-          </w:p>
-        </w:tc>
-        <w:tc>
-          <w:tcPr>
-            <w:tcW w:w="2338" w:type="dxa"/>
-          </w:tcPr>
-          <w:p>
-            <w:pPr>
-              <w:jc w:val="center"/>
-              <w:rPr>
-                <w:rFonts w:ascii="CMU Serif" w:hAnsi="CMU Serif" w:cs="CMU Serif"/>
-                <w:sz w:val="24"/>
-                <w:szCs w:val="32"/>
-              </w:rPr>
-            </w:pPr>
-            <w:r>
-              <w:rPr>
-                <w:rFonts w:ascii="CMU Serif" w:hAnsi="CMU Serif" w:cs="CMU Serif"/>
-                <w:sz w:val="24"/>
-                <w:szCs w:val="32"/>
-              </w:rPr>
-              <w:t>41.57968</w:t>
-            </w:r>
-          </w:p>
-        </w:tc>
-      </w:tr>
-      <w:tr>
-        <w:tc>
-          <w:tcPr>
-            <w:tcW w:w="2337" w:type="dxa"/>
-          </w:tcPr>
-          <w:p>
-            <w:pPr>
-              <w:jc w:val="center"/>
-              <w:rPr>
-                <w:rFonts w:ascii="CMU Serif" w:hAnsi="CMU Serif" w:cs="CMU Serif"/>
-                <w:sz w:val="24"/>
-                <w:szCs w:val="32"/>
-              </w:rPr>
-            </w:pPr>
-            <w:r>
-              <w:rPr>
-                <w:rFonts w:ascii="CMU Serif" w:hAnsi="CMU Serif" w:cs="CMU Serif"/>
-                <w:sz w:val="24"/>
-                <w:szCs w:val="32"/>
-              </w:rPr>
-              <w:t>April</w:t>
-            </w:r>
-          </w:p>
-        </w:tc>
-        <w:tc>
-          <w:tcPr>
-            <w:tcW w:w="2337" w:type="dxa"/>
-          </w:tcPr>
-          <w:p>
-            <w:pPr>
-              <w:jc w:val="center"/>
-              <w:rPr>
-                <w:rFonts w:ascii="CMU Serif" w:hAnsi="CMU Serif" w:cs="CMU Serif"/>
-                <w:sz w:val="24"/>
-                <w:szCs w:val="32"/>
-              </w:rPr>
-            </w:pPr>
-            <w:r>
-              <w:rPr>
-                <w:rFonts w:ascii="CMU Serif" w:hAnsi="CMU Serif" w:cs="CMU Serif"/>
-                <w:sz w:val="24"/>
-                <w:szCs w:val="32"/>
-              </w:rPr>
-              <w:t>31.02766</w:t>
-            </w:r>
-          </w:p>
-        </w:tc>
-        <w:tc>
-          <w:tcPr>
-            <w:tcW w:w="2338" w:type="dxa"/>
-          </w:tcPr>
-          <w:p>
-            <w:pPr>
-              <w:jc w:val="center"/>
-              <w:rPr>
-                <w:rFonts w:ascii="CMU Serif" w:hAnsi="CMU Serif" w:cs="CMU Serif"/>
-                <w:sz w:val="24"/>
-                <w:szCs w:val="32"/>
-              </w:rPr>
-            </w:pPr>
-            <w:r>
-              <w:rPr>
-                <w:rFonts w:ascii="CMU Serif" w:hAnsi="CMU Serif" w:cs="CMU Serif"/>
-                <w:sz w:val="24"/>
-                <w:szCs w:val="32"/>
-              </w:rPr>
-              <w:t>38.20834</w:t>
-            </w:r>
-          </w:p>
-        </w:tc>
-        <w:tc>
-          <w:tcPr>
-            <w:tcW w:w="2338" w:type="dxa"/>
-          </w:tcPr>
-          <w:p>
-            <w:pPr>
-              <w:jc w:val="center"/>
-              <w:rPr>
-                <w:rFonts w:ascii="CMU Serif" w:hAnsi="CMU Serif" w:cs="CMU Serif"/>
-                <w:sz w:val="24"/>
-                <w:szCs w:val="32"/>
-              </w:rPr>
-            </w:pPr>
-            <w:r>
-              <w:rPr>
-                <w:rFonts w:ascii="CMU Serif" w:hAnsi="CMU Serif" w:cs="CMU Serif"/>
-                <w:sz w:val="24"/>
-                <w:szCs w:val="32"/>
-              </w:rPr>
-              <w:t>45.38903</w:t>
-            </w:r>
-          </w:p>
-        </w:tc>
-      </w:tr>
-      <w:tr>
-        <w:tc>
-          <w:tcPr>
-            <w:tcW w:w="2337" w:type="dxa"/>
-          </w:tcPr>
-          <w:p>
-            <w:pPr>
-              <w:jc w:val="center"/>
-              <w:rPr>
-                <w:rFonts w:ascii="CMU Serif" w:hAnsi="CMU Serif" w:cs="CMU Serif"/>
-                <w:sz w:val="24"/>
-                <w:szCs w:val="32"/>
-              </w:rPr>
-            </w:pPr>
-            <w:r>
-              <w:rPr>
-                <w:rFonts w:ascii="CMU Serif" w:hAnsi="CMU Serif" w:cs="CMU Serif"/>
-                <w:sz w:val="24"/>
-                <w:szCs w:val="32"/>
-              </w:rPr>
-              <w:t>May</w:t>
-            </w:r>
-          </w:p>
-        </w:tc>
-        <w:tc>
-          <w:tcPr>
-            <w:tcW w:w="2337" w:type="dxa"/>
-          </w:tcPr>
-          <w:p>
-            <w:pPr>
-              <w:jc w:val="center"/>
-              <w:rPr>
-                <w:rFonts w:ascii="CMU Serif" w:hAnsi="CMU Serif" w:cs="CMU Serif"/>
-                <w:sz w:val="24"/>
-                <w:szCs w:val="32"/>
-              </w:rPr>
-            </w:pPr>
-            <w:r>
-              <w:rPr>
-                <w:rFonts w:ascii="CMU Serif" w:hAnsi="CMU Serif" w:cs="CMU Serif"/>
-                <w:sz w:val="24"/>
-                <w:szCs w:val="32"/>
-              </w:rPr>
-              <w:t>30.89573</w:t>
-            </w:r>
-          </w:p>
-        </w:tc>
-        <w:tc>
-          <w:tcPr>
-            <w:tcW w:w="2338" w:type="dxa"/>
-          </w:tcPr>
-          <w:p>
-            <w:pPr>
-              <w:jc w:val="center"/>
-              <w:rPr>
-                <w:rFonts w:ascii="CMU Serif" w:hAnsi="CMU Serif" w:cs="CMU Serif"/>
-                <w:sz w:val="24"/>
-                <w:szCs w:val="32"/>
-              </w:rPr>
-            </w:pPr>
-            <w:r>
-              <w:rPr>
-                <w:rFonts w:ascii="CMU Serif" w:hAnsi="CMU Serif" w:cs="CMU Serif"/>
-                <w:sz w:val="24"/>
-                <w:szCs w:val="32"/>
-              </w:rPr>
-              <w:t>38.07831</w:t>
-            </w:r>
-          </w:p>
-        </w:tc>
-        <w:tc>
-          <w:tcPr>
-            <w:tcW w:w="2338" w:type="dxa"/>
-          </w:tcPr>
-          <w:p>
-            <w:pPr>
-              <w:jc w:val="center"/>
-              <w:rPr>
-                <w:rFonts w:ascii="CMU Serif" w:hAnsi="CMU Serif" w:cs="CMU Serif"/>
-                <w:sz w:val="24"/>
-                <w:szCs w:val="32"/>
-              </w:rPr>
-            </w:pPr>
-            <w:r>
-              <w:rPr>
-                <w:rFonts w:ascii="CMU Serif" w:hAnsi="CMU Serif" w:cs="CMU Serif"/>
-                <w:sz w:val="24"/>
-                <w:szCs w:val="32"/>
-              </w:rPr>
-              <w:t>45.26090</w:t>
-            </w:r>
-          </w:p>
-        </w:tc>
-      </w:tr>
-      <w:tr>
-        <w:tc>
-          <w:tcPr>
-            <w:tcW w:w="2337" w:type="dxa"/>
-          </w:tcPr>
-          <w:p>
-            <w:pPr>
-              <w:jc w:val="center"/>
-              <w:rPr>
-                <w:rFonts w:ascii="CMU Serif" w:hAnsi="CMU Serif" w:cs="CMU Serif"/>
-                <w:sz w:val="24"/>
-                <w:szCs w:val="32"/>
-              </w:rPr>
-            </w:pPr>
-            <w:r>
-              <w:rPr>
-                <w:rFonts w:ascii="CMU Serif" w:hAnsi="CMU Serif" w:cs="CMU Serif"/>
-                <w:sz w:val="24"/>
-                <w:szCs w:val="32"/>
-              </w:rPr>
-              <w:t>June</w:t>
-            </w:r>
-          </w:p>
-        </w:tc>
-        <w:tc>
-          <w:tcPr>
-            <w:tcW w:w="2337" w:type="dxa"/>
-          </w:tcPr>
-          <w:p>
-            <w:pPr>
-              <w:jc w:val="center"/>
-              <w:rPr>
-                <w:rFonts w:ascii="CMU Serif" w:hAnsi="CMU Serif" w:cs="CMU Serif"/>
-                <w:sz w:val="24"/>
-                <w:szCs w:val="32"/>
-              </w:rPr>
-            </w:pPr>
-            <w:r>
-              <w:rPr>
-                <w:rFonts w:ascii="CMU Serif" w:hAnsi="CMU Serif" w:cs="CMU Serif"/>
-                <w:sz w:val="24"/>
-                <w:szCs w:val="32"/>
-              </w:rPr>
-              <w:t>26.73980</w:t>
-            </w:r>
-          </w:p>
-        </w:tc>
-        <w:tc>
-          <w:tcPr>
-            <w:tcW w:w="2338" w:type="dxa"/>
-          </w:tcPr>
-          <w:p>
-            <w:pPr>
-              <w:jc w:val="center"/>
-              <w:rPr>
-                <w:rFonts w:ascii="CMU Serif" w:hAnsi="CMU Serif" w:cs="CMU Serif"/>
-                <w:sz w:val="24"/>
-                <w:szCs w:val="32"/>
-              </w:rPr>
-            </w:pPr>
-            <w:r>
-              <w:rPr>
-                <w:rFonts w:ascii="CMU Serif" w:hAnsi="CMU Serif" w:cs="CMU Serif"/>
-                <w:sz w:val="24"/>
-                <w:szCs w:val="32"/>
-              </w:rPr>
-              <w:t>33.93493</w:t>
-            </w:r>
-          </w:p>
-        </w:tc>
-        <w:tc>
-          <w:tcPr>
-            <w:tcW w:w="2338" w:type="dxa"/>
-          </w:tcPr>
-          <w:p>
-            <w:pPr>
-              <w:jc w:val="center"/>
-              <w:rPr>
-                <w:rFonts w:ascii="CMU Serif" w:hAnsi="CMU Serif" w:cs="CMU Serif"/>
-                <w:sz w:val="24"/>
-                <w:szCs w:val="32"/>
-              </w:rPr>
-            </w:pPr>
-            <w:r>
-              <w:rPr>
-                <w:rFonts w:ascii="CMU Serif" w:hAnsi="CMU Serif" w:cs="CMU Serif"/>
-                <w:sz w:val="24"/>
-                <w:szCs w:val="32"/>
-              </w:rPr>
-              <w:t>41.13006</w:t>
-            </w:r>
-          </w:p>
-        </w:tc>
-      </w:tr>
-      <w:tr>
-        <w:tc>
-          <w:tcPr>
-            <w:tcW w:w="2337" w:type="dxa"/>
-          </w:tcPr>
-          <w:p>
-            <w:pPr>
-              <w:jc w:val="center"/>
-              <w:rPr>
-                <w:rFonts w:ascii="CMU Serif" w:hAnsi="CMU Serif" w:cs="CMU Serif"/>
-                <w:sz w:val="24"/>
-                <w:szCs w:val="32"/>
-              </w:rPr>
-            </w:pPr>
-            <w:r>
-              <w:rPr>
-                <w:rFonts w:ascii="CMU Serif" w:hAnsi="CMU Serif" w:cs="CMU Serif"/>
-                <w:sz w:val="24"/>
-                <w:szCs w:val="32"/>
-              </w:rPr>
-              <w:t>July</w:t>
-            </w:r>
-          </w:p>
-        </w:tc>
-        <w:tc>
-          <w:tcPr>
-            <w:tcW w:w="2337" w:type="dxa"/>
-          </w:tcPr>
-          <w:p>
-            <w:pPr>
-              <w:jc w:val="center"/>
-              <w:rPr>
-                <w:rFonts w:ascii="CMU Serif" w:hAnsi="CMU Serif" w:cs="CMU Serif"/>
-                <w:sz w:val="24"/>
-                <w:szCs w:val="32"/>
-              </w:rPr>
-            </w:pPr>
-            <w:r>
-              <w:rPr>
-                <w:rFonts w:ascii="CMU Serif" w:hAnsi="CMU Serif" w:cs="CMU Serif"/>
-                <w:sz w:val="24"/>
-                <w:szCs w:val="32"/>
-              </w:rPr>
-              <w:t>20.99687</w:t>
-            </w:r>
-          </w:p>
-        </w:tc>
-        <w:tc>
-          <w:tcPr>
-            <w:tcW w:w="2338" w:type="dxa"/>
-          </w:tcPr>
-          <w:p>
-            <w:pPr>
-              <w:jc w:val="center"/>
-              <w:rPr>
-                <w:rFonts w:ascii="CMU Serif" w:hAnsi="CMU Serif" w:cs="CMU Serif"/>
-                <w:sz w:val="24"/>
-                <w:szCs w:val="32"/>
-              </w:rPr>
-            </w:pPr>
-            <w:r>
-              <w:rPr>
-                <w:rFonts w:ascii="CMU Serif" w:hAnsi="CMU Serif" w:cs="CMU Serif"/>
-                <w:sz w:val="24"/>
-                <w:szCs w:val="32"/>
-              </w:rPr>
-              <w:t>28.19806</w:t>
-            </w:r>
-          </w:p>
-        </w:tc>
-        <w:tc>
-          <w:tcPr>
-            <w:tcW w:w="2338" w:type="dxa"/>
-          </w:tcPr>
-          <w:p>
-            <w:pPr>
-              <w:jc w:val="center"/>
-              <w:rPr>
-                <w:rFonts w:ascii="CMU Serif" w:hAnsi="CMU Serif" w:cs="CMU Serif"/>
-                <w:sz w:val="24"/>
-                <w:szCs w:val="32"/>
-              </w:rPr>
-            </w:pPr>
-            <w:r>
-              <w:rPr>
-                <w:rFonts w:ascii="CMU Serif" w:hAnsi="CMU Serif" w:cs="CMU Serif"/>
-                <w:sz w:val="24"/>
-                <w:szCs w:val="32"/>
-              </w:rPr>
-              <w:t>35.39925</w:t>
-            </w:r>
-          </w:p>
-        </w:tc>
-      </w:tr>
-      <w:tr>
-        <w:tc>
-          <w:tcPr>
-            <w:tcW w:w="2337" w:type="dxa"/>
-          </w:tcPr>
-          <w:p>
-            <w:pPr>
-              <w:jc w:val="center"/>
-              <w:rPr>
-                <w:rFonts w:ascii="CMU Serif" w:hAnsi="CMU Serif" w:cs="CMU Serif"/>
-                <w:sz w:val="24"/>
-                <w:szCs w:val="32"/>
-              </w:rPr>
-            </w:pPr>
-            <w:r>
-              <w:rPr>
-                <w:rFonts w:ascii="CMU Serif" w:hAnsi="CMU Serif" w:cs="CMU Serif"/>
-                <w:sz w:val="24"/>
-                <w:szCs w:val="32"/>
-              </w:rPr>
-              <w:t>August</w:t>
-            </w:r>
-          </w:p>
-        </w:tc>
-        <w:tc>
-          <w:tcPr>
-            <w:tcW w:w="2337" w:type="dxa"/>
-          </w:tcPr>
-          <w:p>
-            <w:pPr>
-              <w:jc w:val="center"/>
-              <w:rPr>
-                <w:rFonts w:ascii="CMU Serif" w:hAnsi="CMU Serif" w:cs="CMU Serif"/>
-                <w:sz w:val="24"/>
-                <w:szCs w:val="32"/>
-              </w:rPr>
-            </w:pPr>
-            <w:r>
-              <w:rPr>
-                <w:rFonts w:ascii="CMU Serif" w:hAnsi="CMU Serif" w:cs="CMU Serif"/>
-                <w:sz w:val="24"/>
-                <w:szCs w:val="32"/>
-              </w:rPr>
-              <w:t>16.41748</w:t>
-            </w:r>
-          </w:p>
-        </w:tc>
-        <w:tc>
-          <w:tcPr>
-            <w:tcW w:w="2338" w:type="dxa"/>
-          </w:tcPr>
-          <w:p>
-            <w:pPr>
-              <w:jc w:val="center"/>
-              <w:rPr>
-                <w:rFonts w:ascii="CMU Serif" w:hAnsi="CMU Serif" w:cs="CMU Serif"/>
-                <w:sz w:val="24"/>
-                <w:szCs w:val="32"/>
-              </w:rPr>
-            </w:pPr>
-            <w:r>
-              <w:rPr>
-                <w:rFonts w:ascii="CMU Serif" w:hAnsi="CMU Serif" w:cs="CMU Serif"/>
-                <w:sz w:val="24"/>
-                <w:szCs w:val="32"/>
-              </w:rPr>
-              <w:t>23.62966</w:t>
-            </w:r>
-          </w:p>
-        </w:tc>
-        <w:tc>
-          <w:tcPr>
-            <w:tcW w:w="2338" w:type="dxa"/>
-          </w:tcPr>
-          <w:p>
-            <w:pPr>
-              <w:jc w:val="center"/>
-              <w:rPr>
-                <w:rFonts w:ascii="CMU Serif" w:hAnsi="CMU Serif" w:cs="CMU Serif"/>
-                <w:sz w:val="24"/>
-                <w:szCs w:val="32"/>
-              </w:rPr>
-            </w:pPr>
-            <w:r>
-              <w:rPr>
-                <w:rFonts w:ascii="CMU Serif" w:hAnsi="CMU Serif" w:cs="CMU Serif"/>
-                <w:sz w:val="24"/>
-                <w:szCs w:val="32"/>
-              </w:rPr>
-              <w:t>30.84184</w:t>
-            </w:r>
-          </w:p>
-        </w:tc>
-      </w:tr>
-      <w:tr>
-        <w:tc>
-          <w:tcPr>
-            <w:tcW w:w="2337" w:type="dxa"/>
-          </w:tcPr>
-          <w:p>
-            <w:pPr>
-              <w:jc w:val="center"/>
-              <w:rPr>
-                <w:rFonts w:ascii="CMU Serif" w:hAnsi="CMU Serif" w:cs="CMU Serif"/>
-                <w:sz w:val="24"/>
-                <w:szCs w:val="32"/>
-              </w:rPr>
-            </w:pPr>
-            <w:r>
-              <w:rPr>
-                <w:rFonts w:ascii="CMU Serif" w:hAnsi="CMU Serif" w:cs="CMU Serif"/>
-                <w:sz w:val="24"/>
-                <w:szCs w:val="32"/>
-              </w:rPr>
-              <w:t>September</w:t>
-            </w:r>
-          </w:p>
-        </w:tc>
-        <w:tc>
-          <w:tcPr>
-            <w:tcW w:w="2337" w:type="dxa"/>
-          </w:tcPr>
-          <w:p>
-            <w:pPr>
-              <w:jc w:val="center"/>
-              <w:rPr>
-                <w:rFonts w:ascii="CMU Serif" w:hAnsi="CMU Serif" w:cs="CMU Serif"/>
-                <w:sz w:val="24"/>
-                <w:szCs w:val="32"/>
-              </w:rPr>
-            </w:pPr>
-            <w:r>
-              <w:rPr>
-                <w:rFonts w:ascii="CMU Serif" w:hAnsi="CMU Serif" w:cs="CMU Serif"/>
-                <w:sz w:val="24"/>
-                <w:szCs w:val="32"/>
-              </w:rPr>
-              <w:t>14.17302</w:t>
-            </w:r>
-          </w:p>
-        </w:tc>
-        <w:tc>
-          <w:tcPr>
-            <w:tcW w:w="2338" w:type="dxa"/>
-          </w:tcPr>
-          <w:p>
-            <w:pPr>
-              <w:jc w:val="center"/>
-              <w:rPr>
-                <w:rFonts w:ascii="CMU Serif" w:hAnsi="CMU Serif" w:cs="CMU Serif"/>
-                <w:sz w:val="24"/>
-                <w:szCs w:val="32"/>
-              </w:rPr>
-            </w:pPr>
-            <w:r>
-              <w:rPr>
-                <w:rFonts w:ascii="CMU Serif" w:hAnsi="CMU Serif" w:cs="CMU Serif"/>
-                <w:sz w:val="24"/>
-                <w:szCs w:val="32"/>
-              </w:rPr>
-              <w:t>21.39087</w:t>
-            </w:r>
-          </w:p>
-        </w:tc>
-        <w:tc>
-          <w:tcPr>
-            <w:tcW w:w="2338" w:type="dxa"/>
-          </w:tcPr>
-          <w:p>
-            <w:pPr>
-              <w:jc w:val="center"/>
-              <w:rPr>
-                <w:rFonts w:ascii="CMU Serif" w:hAnsi="CMU Serif" w:cs="CMU Serif"/>
-                <w:sz w:val="24"/>
-                <w:szCs w:val="32"/>
-              </w:rPr>
-            </w:pPr>
-            <w:r>
-              <w:rPr>
-                <w:rFonts w:ascii="CMU Serif" w:hAnsi="CMU Serif" w:cs="CMU Serif"/>
-                <w:sz w:val="24"/>
-                <w:szCs w:val="32"/>
-              </w:rPr>
-              <w:t>28.60871</w:t>
-            </w:r>
-          </w:p>
-        </w:tc>
-      </w:tr>
-      <w:tr>
-        <w:tc>
-          <w:tcPr>
-            <w:tcW w:w="2337" w:type="dxa"/>
-          </w:tcPr>
-          <w:p>
-            <w:pPr>
-              <w:jc w:val="center"/>
-              <w:rPr>
-                <w:rFonts w:ascii="CMU Serif" w:hAnsi="CMU Serif" w:cs="CMU Serif"/>
-                <w:sz w:val="24"/>
-                <w:szCs w:val="32"/>
-              </w:rPr>
-            </w:pPr>
-            <w:r>
-              <w:rPr>
-                <w:rFonts w:ascii="CMU Serif" w:hAnsi="CMU Serif" w:cs="CMU Serif"/>
-                <w:sz w:val="24"/>
-                <w:szCs w:val="32"/>
-              </w:rPr>
-              <w:lastRenderedPageBreak/>
-              <w:t>October</w:t>
-            </w:r>
-          </w:p>
-        </w:tc>
-        <w:tc>
-          <w:tcPr>
-            <w:tcW w:w="2337" w:type="dxa"/>
-          </w:tcPr>
-          <w:p>
-            <w:pPr>
-              <w:jc w:val="center"/>
-              <w:rPr>
-                <w:rFonts w:ascii="CMU Serif" w:hAnsi="CMU Serif" w:cs="CMU Serif"/>
-                <w:sz w:val="24"/>
-                <w:szCs w:val="32"/>
-              </w:rPr>
-            </w:pPr>
-            <w:r>
-              <w:rPr>
-                <w:rFonts w:ascii="CMU Serif" w:hAnsi="CMU Serif" w:cs="CMU Serif"/>
-                <w:sz w:val="24"/>
-                <w:szCs w:val="32"/>
-              </w:rPr>
-              <w:t>14.54228</w:t>
-            </w:r>
-          </w:p>
-        </w:tc>
-        <w:tc>
-          <w:tcPr>
-            <w:tcW w:w="2338" w:type="dxa"/>
-          </w:tcPr>
-          <w:p>
-            <w:pPr>
-              <w:jc w:val="center"/>
-              <w:rPr>
-                <w:rFonts w:ascii="CMU Serif" w:hAnsi="CMU Serif" w:cs="CMU Serif"/>
-                <w:sz w:val="24"/>
-                <w:szCs w:val="32"/>
-              </w:rPr>
-            </w:pPr>
-            <w:r>
-              <w:rPr>
-                <w:rFonts w:ascii="CMU Serif" w:hAnsi="CMU Serif" w:cs="CMU Serif"/>
-                <w:sz w:val="24"/>
-                <w:szCs w:val="32"/>
-              </w:rPr>
-              <w:t>21.76793</w:t>
-            </w:r>
-          </w:p>
-        </w:tc>
-        <w:tc>
-          <w:tcPr>
-            <w:tcW w:w="2338" w:type="dxa"/>
-          </w:tcPr>
-          <w:p>
-            <w:pPr>
-              <w:jc w:val="center"/>
-              <w:rPr>
-                <w:rFonts w:ascii="CMU Serif" w:hAnsi="CMU Serif" w:cs="CMU Serif"/>
-                <w:sz w:val="24"/>
-                <w:szCs w:val="32"/>
-              </w:rPr>
-            </w:pPr>
-            <w:r>
-              <w:rPr>
-                <w:rFonts w:ascii="CMU Serif" w:hAnsi="CMU Serif" w:cs="CMU Serif"/>
-                <w:sz w:val="24"/>
-                <w:szCs w:val="32"/>
-              </w:rPr>
-              <w:t>28.99359</w:t>
-            </w:r>
-          </w:p>
-        </w:tc>
-      </w:tr>
-      <w:tr>
-        <w:tc>
-          <w:tcPr>
-            <w:tcW w:w="2337" w:type="dxa"/>
-          </w:tcPr>
-          <w:p>
-            <w:pPr>
-              <w:jc w:val="center"/>
-              <w:rPr>
-                <w:rFonts w:ascii="CMU Serif" w:hAnsi="CMU Serif" w:cs="CMU Serif"/>
-                <w:sz w:val="24"/>
-                <w:szCs w:val="32"/>
-              </w:rPr>
-            </w:pPr>
-            <w:r>
-              <w:rPr>
-                <w:rFonts w:ascii="CMU Serif" w:hAnsi="CMU Serif" w:cs="CMU Serif"/>
-                <w:sz w:val="24"/>
-                <w:szCs w:val="32"/>
-              </w:rPr>
-              <w:t>November</w:t>
-            </w:r>
-          </w:p>
-        </w:tc>
-        <w:tc>
-          <w:tcPr>
-            <w:tcW w:w="2337" w:type="dxa"/>
-          </w:tcPr>
-          <w:p>
-            <w:pPr>
-              <w:jc w:val="center"/>
-              <w:rPr>
-                <w:rFonts w:ascii="CMU Serif" w:hAnsi="CMU Serif" w:cs="CMU Serif"/>
-                <w:sz w:val="24"/>
-                <w:szCs w:val="32"/>
-              </w:rPr>
-            </w:pPr>
-            <w:r>
-              <w:rPr>
-                <w:rFonts w:ascii="CMU Serif" w:hAnsi="CMU Serif" w:cs="CMU Serif"/>
-                <w:sz w:val="24"/>
-                <w:szCs w:val="32"/>
-              </w:rPr>
-              <w:t>17.24260</w:t>
-            </w:r>
-          </w:p>
-        </w:tc>
-        <w:tc>
-          <w:tcPr>
-            <w:tcW w:w="2338" w:type="dxa"/>
-          </w:tcPr>
-          <w:p>
-            <w:pPr>
-              <w:jc w:val="center"/>
-              <w:rPr>
-                <w:rFonts w:ascii="CMU Serif" w:hAnsi="CMU Serif" w:cs="CMU Serif"/>
-                <w:sz w:val="24"/>
-                <w:szCs w:val="32"/>
-              </w:rPr>
-            </w:pPr>
-            <w:r>
-              <w:rPr>
-                <w:rFonts w:ascii="CMU Serif" w:hAnsi="CMU Serif" w:cs="CMU Serif"/>
-                <w:sz w:val="24"/>
-                <w:szCs w:val="32"/>
-              </w:rPr>
-              <w:t>24.47274</w:t>
-            </w:r>
-          </w:p>
-        </w:tc>
-        <w:tc>
-          <w:tcPr>
-            <w:tcW w:w="2338" w:type="dxa"/>
-          </w:tcPr>
-          <w:p>
-            <w:pPr>
-              <w:jc w:val="center"/>
-              <w:rPr>
-                <w:rFonts w:ascii="CMU Serif" w:hAnsi="CMU Serif" w:cs="CMU Serif"/>
-                <w:sz w:val="24"/>
-                <w:szCs w:val="32"/>
-              </w:rPr>
-            </w:pPr>
-            <w:r>
-              <w:rPr>
-                <w:rFonts w:ascii="CMU Serif" w:hAnsi="CMU Serif" w:cs="CMU Serif"/>
-                <w:sz w:val="24"/>
-                <w:szCs w:val="32"/>
-              </w:rPr>
-              <w:t>31.70288</w:t>
-            </w:r>
-          </w:p>
-        </w:tc>
-      </w:tr>
-      <w:tr>
-        <w:trPr>
-          <w:trHeight w:val="296"/>
-        </w:trPr>
-        <w:tc>
-          <w:tcPr>
-            <w:tcW w:w="2337" w:type="dxa"/>
-          </w:tcPr>
-          <w:p>
-            <w:pPr>
-              <w:jc w:val="center"/>
-              <w:rPr>
-                <w:rFonts w:ascii="CMU Serif" w:hAnsi="CMU Serif" w:cs="CMU Serif"/>
-                <w:sz w:val="24"/>
-                <w:szCs w:val="32"/>
-              </w:rPr>
-            </w:pPr>
-            <w:r>
-              <w:rPr>
-                <w:rFonts w:ascii="CMU Serif" w:hAnsi="CMU Serif" w:cs="CMU Serif"/>
-                <w:sz w:val="24"/>
-                <w:szCs w:val="32"/>
-              </w:rPr>
-              <w:t>December</w:t>
-            </w:r>
-          </w:p>
-        </w:tc>
-        <w:tc>
-          <w:tcPr>
-            <w:tcW w:w="2337" w:type="dxa"/>
-          </w:tcPr>
-          <w:p>
-            <w:pPr>
-              <w:jc w:val="center"/>
-              <w:rPr>
-                <w:rFonts w:ascii="CMU Serif" w:hAnsi="CMU Serif" w:cs="CMU Serif"/>
-                <w:sz w:val="24"/>
-                <w:szCs w:val="32"/>
-              </w:rPr>
-            </w:pPr>
-            <w:r>
-              <w:rPr>
-                <w:rFonts w:ascii="CMU Serif" w:hAnsi="CMU Serif" w:cs="CMU Serif"/>
-                <w:sz w:val="24"/>
-                <w:szCs w:val="32"/>
-              </w:rPr>
-              <w:t>21.29829</w:t>
-            </w:r>
-          </w:p>
-        </w:tc>
-        <w:tc>
-          <w:tcPr>
-            <w:tcW w:w="2338" w:type="dxa"/>
-          </w:tcPr>
-          <w:p>
-            <w:pPr>
-              <w:jc w:val="center"/>
-              <w:rPr>
-                <w:rFonts w:ascii="CMU Serif" w:hAnsi="CMU Serif" w:cs="CMU Serif"/>
-                <w:sz w:val="24"/>
-                <w:szCs w:val="32"/>
-              </w:rPr>
-            </w:pPr>
-            <w:r>
-              <w:rPr>
-                <w:rFonts w:ascii="CMU Serif" w:hAnsi="CMU Serif" w:cs="CMU Serif"/>
-                <w:sz w:val="24"/>
-                <w:szCs w:val="32"/>
-              </w:rPr>
-              <w:t>28.53383</w:t>
-            </w:r>
-          </w:p>
-        </w:tc>
-        <w:tc>
-          <w:tcPr>
-            <w:tcW w:w="2338" w:type="dxa"/>
-          </w:tcPr>
-          <w:p>
-            <w:pPr>
-              <w:jc w:val="center"/>
-              <w:rPr>
-                <w:rFonts w:ascii="CMU Serif" w:hAnsi="CMU Serif" w:cs="CMU Serif"/>
-                <w:sz w:val="24"/>
-                <w:szCs w:val="32"/>
-              </w:rPr>
-            </w:pPr>
-            <w:r>
-              <w:rPr>
-                <w:rFonts w:ascii="CMU Serif" w:hAnsi="CMU Serif" w:cs="CMU Serif"/>
-                <w:sz w:val="24"/>
-                <w:szCs w:val="32"/>
-              </w:rPr>
-              <w:t>35.76937</w:t>
-            </w:r>
-          </w:p>
-        </w:tc>
-      </w:tr>
-    </w:tbl>
-    <w:p>
-      <w:pPr>
-        <w:jc w:val="center"/>
-        <w:rPr>
-          <w:rFonts w:ascii="CMU Serif" w:hAnsi="CMU Serif" w:cs="CMU Serif"/>
-          <w:sz w:val="24"/>
-          <w:szCs w:val="32"/>
-        </w:rPr>
-      </w:pPr>
-    </w:p>
-    <w:p>
-      <w:pPr>
-        <w:rPr>
-          <w:rFonts w:ascii="CMU Serif" w:hAnsi="CMU Serif" w:cs="CMU Serif"/>
-          <w:sz w:val="24"/>
-          <w:szCs w:val="32"/>
-        </w:rPr>
-      </w:pPr>
-      <w:r>
-        <w:rPr>
-          <w:rFonts w:ascii="CMU Serif" w:hAnsi="CMU Serif" w:cs="CMU Serif"/>
-          <w:b/>
-          <w:sz w:val="24"/>
-          <w:szCs w:val="32"/>
-        </w:rPr>
-        <w:t>4.1.5</w:t>
-      </w:r>
-      <w:r>
-        <w:rPr>
-          <w:rFonts w:ascii="CMU Serif" w:hAnsi="CMU Serif" w:cs="CMU Serif"/>
-          <w:b/>
-          <w:sz w:val="24"/>
-          <w:szCs w:val="32"/>
-        </w:rPr>
-        <w:tab/>
-        <w:t>Forecast Comparison</w:t>
-      </w:r>
-    </w:p>
-    <w:p>
-      <w:pPr>
-        <w:rPr>
-          <w:rFonts w:ascii="CMU Serif" w:hAnsi="CMU Serif" w:cs="CMU Serif"/>
-          <w:sz w:val="24"/>
-          <w:szCs w:val="32"/>
-        </w:rPr>
-      </w:pPr>
-      <w:r>
-        <w:rPr>
-          <w:rFonts w:ascii="CMU Serif" w:hAnsi="CMU Serif" w:cs="CMU Serif"/>
-          <w:sz w:val="24"/>
-          <w:szCs w:val="32"/>
-        </w:rPr>
-        <w:t xml:space="preserve">To check the accuracy of the model for Trinity Lake Reservoir, the same modeling process was repeated for the 2014 year. The comparison between forecasts and 95% prediction interval is presented below in </w:t>
-      </w:r>
-      <w:r>
-        <w:rPr>
-          <w:rFonts w:ascii="CMU Serif" w:hAnsi="CMU Serif" w:cs="CMU Serif"/>
-          <w:b/>
-          <w:sz w:val="24"/>
-          <w:szCs w:val="32"/>
-        </w:rPr>
-        <w:t>Figure 5</w:t>
-      </w:r>
-      <w:r>
-        <w:rPr>
-          <w:rFonts w:ascii="CMU Serif" w:hAnsi="CMU Serif" w:cs="CMU Serif"/>
-          <w:sz w:val="24"/>
-          <w:szCs w:val="32"/>
-        </w:rPr>
-        <w:t>.</w:t>
-      </w:r>
-    </w:p>
-    <w:p>
-      <w:pPr>
-        <w:jc w:val="center"/>
-        <w:rPr>
-          <w:rFonts w:ascii="CMU Serif" w:hAnsi="CMU Serif" w:cs="CMU Serif"/>
-          <w:sz w:val="24"/>
-          <w:szCs w:val="32"/>
-        </w:rPr>
-      </w:pPr>
-      <w:r>
-        <w:rPr>
-          <w:rFonts w:ascii="CMU Serif" w:hAnsi="CMU Serif" w:cs="CMU Serif"/>
-          <w:b/>
-          <w:sz w:val="24"/>
-          <w:szCs w:val="32"/>
-        </w:rPr>
         <w:t xml:space="preserve">Figure 5. </w:t>
       </w:r>
       <w:r>
@@ -5353,7 +5779,68 @@
           <w:sz w:val="24"/>
           <w:szCs w:val="32"/>
         </w:rPr>
-        <w:t xml:space="preserve">2014 and 2016 point forecasts and prediction intervals. For both graphs, the observed data is given in black, the point forecast is given by the solid red line with month markers, and the prediction interval is given by the dotted red line. </w:t>
+        <w:t xml:space="preserve">2014 and 2016 point forecasts and prediction intervals. </w:t>
+      </w:r>
+      <w:r>
+        <w:rPr>
+          <w:rFonts w:ascii="CMU Serif" w:hAnsi="CMU Serif" w:cs="CMU Serif"/>
+          <w:sz w:val="24"/>
+          <w:szCs w:val="32"/>
+        </w:rPr>
+        <w:t xml:space="preserve">On the left </w:t>
+      </w:r>
+      <w:r>
+        <w:rPr>
+          <w:rFonts w:ascii="CMU Serif" w:hAnsi="CMU Serif" w:cs="CMU Serif"/>
+          <w:sz w:val="24"/>
+          <w:szCs w:val="32"/>
+        </w:rPr>
+        <w:t xml:space="preserve">is the 2014 forecast and on the right is the 2016 forecast. </w:t>
+      </w:r>
+      <w:r>
+        <w:rPr>
+          <w:rFonts w:ascii="CMU Serif" w:hAnsi="CMU Serif" w:cs="CMU Serif"/>
+          <w:sz w:val="24"/>
+          <w:szCs w:val="32"/>
+        </w:rPr>
+        <w:t xml:space="preserve">For both graphs, the observed data is given in black, the point forecast is given by the solid red line with month markers, and the prediction interval is given by the dotted red line. </w:t>
+      </w:r>
+    </w:p>
+    <w:p>
+      <w:pPr>
+        <w:rPr>
+          <w:rFonts w:ascii="CMU Serif" w:hAnsi="CMU Serif" w:cs="CMU Serif"/>
+          <w:sz w:val="24"/>
+          <w:szCs w:val="32"/>
+        </w:rPr>
+      </w:pPr>
+      <w:r>
+        <w:rPr>
+          <w:rFonts w:ascii="CMU Serif" w:hAnsi="CMU Serif" w:cs="CMU Serif"/>
+          <w:sz w:val="24"/>
+          <w:szCs w:val="32"/>
+        </w:rPr>
+        <w:lastRenderedPageBreak/>
+        <w:tab/>
+        <w:t xml:space="preserve">In comparison to the forecasts in 2016, the 2014 forecasts seem to overestimate the amount of water in the Trinity Lake reservoir. January through March of 2014 seem to fall within the 95% prediction interval, but the rest of the year is below the lower 95% bound. Thus, an </w:t>
+      </w:r>
+      <w:proofErr w:type="gramStart"/>
+      <w:r>
+        <w:rPr>
+          <w:rFonts w:ascii="CMU Serif" w:hAnsi="CMU Serif" w:cs="CMU Serif"/>
+          <w:sz w:val="24"/>
+          <w:szCs w:val="32"/>
+        </w:rPr>
+        <w:t>ARMA(</w:t>
+      </w:r>
+      <w:proofErr w:type="gramEnd"/>
+      <w:r>
+        <w:rPr>
+          <w:rFonts w:ascii="CMU Serif" w:hAnsi="CMU Serif" w:cs="CMU Serif"/>
+          <w:sz w:val="24"/>
+          <w:szCs w:val="32"/>
+        </w:rPr>
+        <w:t xml:space="preserve">3,2) model does not seem to fit very well for predicting Trinity Lake Reservoir’s water capacity levels. </w:t>
       </w:r>
     </w:p>
     <w:p>
@@ -5367,6 +5854,16 @@
       </w:pPr>
       <w:bookmarkStart w:id="0" w:name="_GoBack"/>
       <w:bookmarkEnd w:id="0"/>
+    </w:p>
+    <w:p>
+      <w:pPr>
+        <w:jc w:val="center"/>
+        <w:rPr>
+          <w:rFonts w:ascii="CMU Serif" w:hAnsi="CMU Serif" w:cs="CMU Serif"/>
+          <w:sz w:val="24"/>
+          <w:szCs w:val="32"/>
+        </w:rPr>
+      </w:pPr>
     </w:p>
     <w:sectPr>
       <w:footerReference w:type="default" r:id="rId13"/>
@@ -5440,7 +5937,7 @@
           <w:rPr>
             <w:noProof/>
           </w:rPr>
-          <w:t>10</w:t>
+          <w:t>11</w:t>
         </w:r>
         <w:r>
           <w:rPr>
@@ -6735,7 +7232,7 @@
 </file>
 
 <file path=customXml/itemProps1.xml><?xml version="1.0" encoding="utf-8"?>
-<ds:datastoreItem xmlns:ds="http://schemas.openxmlformats.org/officeDocument/2006/customXml" ds:itemID="{19D25816-4609-A746-A845-73C3AAE35968}">
+<ds:datastoreItem xmlns:ds="http://schemas.openxmlformats.org/officeDocument/2006/customXml" ds:itemID="{5BC44FF8-DB0E-694A-9D9F-30FC96029786}">
   <ds:schemaRefs>
     <ds:schemaRef ds:uri="http://schemas.openxmlformats.org/officeDocument/2006/bibliography"/>
   </ds:schemaRefs>

</xml_diff>